<commit_message>
Testing equation format on both documents
</commit_message>
<xml_diff>
--- a/src/Kinetics_Appendix.docx
+++ b/src/Kinetics_Appendix.docx
@@ -189,7 +189,7 @@
           <w:sz w:val="22"/>
           <w:sz-cs w:val="22"/>
         </w:rPr>
-        <w:t xml:space="preserve">BOD</w:t>
+        <w:t xml:space="preserve">$$BOD</w:t>
       </w:r>
       <w:r>
         <w:rPr>
@@ -229,7 +229,7 @@
           <w:sz w:val="22"/>
           <w:sz-cs w:val="22"/>
         </w:rPr>
-        <w:t xml:space="preserve">ₛ</w:t>
+        <w:t xml:space="preserve">ₛ$$</w:t>
       </w:r>
       <w:r>
         <w:rPr>
@@ -263,7 +263,7 @@
           <w:sz w:val="22"/>
           <w:sz-cs w:val="22"/>
         </w:rPr>
-        <w:t xml:space="preserve">r_{hyd} = k_{hyd} \cdot BOD_p</w:t>
+        <w:t xml:space="preserve">$$r_{hyd} = k_{hyd} \cdot BOD_p$$</w:t>
       </w:r>
     </w:p>
     <w:p>
@@ -651,7 +651,7 @@
     </w:p>
     <w:p>
       <w:pPr>
-        <w:ind w:left="720" w:first-line="-720"/>
+        <w:ind w:left="720"/>
         <w:spacing w:before="240" w:after="240"/>
       </w:pPr>
       <w:r>
@@ -742,7 +742,7 @@
     </w:p>
     <w:p>
       <w:pPr>
-        <w:ind w:left="720" w:first-line="-720"/>
+        <w:ind w:left="720"/>
         <w:spacing w:before="240" w:after="240"/>
       </w:pPr>
       <w:r>
@@ -871,7 +871,7 @@
     </w:p>
     <w:p>
       <w:pPr>
-        <w:ind w:left="720" w:first-line="-720"/>
+        <w:ind w:left="720"/>
         <w:spacing w:before="240" w:after="240"/>
       </w:pPr>
       <w:r>
@@ -930,7 +930,7 @@
     </w:p>
     <w:p>
       <w:pPr>
-        <w:ind w:left="720" w:first-line="-720"/>
+        <w:ind w:left="720"/>
         <w:spacing w:before="240" w:after="240"/>
       </w:pPr>
       <w:r>
@@ -973,7 +973,7 @@
     </w:p>
     <w:p>
       <w:pPr>
-        <w:ind w:left="720" w:first-line="-720"/>
+        <w:ind w:left="720"/>
         <w:spacing w:before="240" w:after="240"/>
       </w:pPr>
       <w:r>
@@ -1051,7 +1051,7 @@
     </w:p>
     <w:p>
       <w:pPr>
-        <w:ind w:left="720" w:first-line="-720"/>
+        <w:ind w:left="720"/>
         <w:spacing w:before="240" w:after="240"/>
       </w:pPr>
       <w:r>
@@ -1126,7 +1126,7 @@
     </w:p>
     <w:p>
       <w:pPr>
-        <w:ind w:left="720" w:first-line="-720"/>
+        <w:ind w:left="720"/>
         <w:spacing w:before="240" w:after="240"/>
       </w:pPr>
       <w:r>
@@ -1144,7 +1144,7 @@
     </w:p>
     <w:p>
       <w:pPr>
-        <w:ind w:left="1440" w:first-line="-1440"/>
+        <w:ind w:left="1440"/>
         <w:spacing w:before="240" w:after="240"/>
       </w:pPr>
       <w:r>
@@ -1163,7 +1163,7 @@
     </w:p>
     <w:p>
       <w:pPr>
-        <w:ind w:left="1440" w:first-line="-1440"/>
+        <w:ind w:left="1440"/>
         <w:spacing w:before="240" w:after="240"/>
       </w:pPr>
       <w:r>
@@ -1365,7 +1365,7 @@
     </w:p>
     <w:p>
       <w:pPr>
-        <w:ind w:left="720" w:first-line="-720"/>
+        <w:ind w:left="720"/>
         <w:spacing w:before="240" w:after="240"/>
       </w:pPr>
       <w:r>
@@ -1440,7 +1440,7 @@
     </w:p>
     <w:p>
       <w:pPr>
-        <w:ind w:left="720" w:first-line="-720"/>
+        <w:ind w:left="720"/>
         <w:spacing w:before="240" w:after="240"/>
       </w:pPr>
       <w:r>
@@ -1569,7 +1569,7 @@
     </w:p>
     <w:p>
       <w:pPr>
-        <w:ind w:left="720" w:first-line="-720"/>
+        <w:ind w:left="720"/>
         <w:spacing w:before="240" w:after="240"/>
       </w:pPr>
       <w:r>
@@ -1624,7 +1624,7 @@
     </w:p>
     <w:p>
       <w:pPr>
-        <w:ind w:left="720" w:first-line="-720"/>
+        <w:ind w:left="720"/>
         <w:spacing w:before="240" w:after="240"/>
       </w:pPr>
       <w:r>
@@ -1661,7 +1661,7 @@
     </w:p>
     <w:p>
       <w:pPr>
-        <w:ind w:left="720" w:first-line="-720"/>
+        <w:ind w:left="720"/>
         <w:spacing w:before="240" w:after="240"/>
       </w:pPr>
       <w:r>
@@ -1734,7 +1734,7 @@
     </w:p>
     <w:p>
       <w:pPr>
-        <w:ind w:left="720" w:first-line="-720"/>
+        <w:ind w:left="720"/>
         <w:spacing w:before="240" w:after="240"/>
       </w:pPr>
       <w:r>
@@ -1800,7 +1800,7 @@
     </w:p>
     <w:p>
       <w:pPr>
-        <w:ind w:left="720" w:first-line="-720"/>
+        <w:ind w:left="720"/>
         <w:spacing w:before="240" w:after="240"/>
       </w:pPr>
       <w:r>
@@ -2089,7 +2089,7 @@
     </w:p>
     <w:p>
       <w:pPr>
-        <w:ind w:left="720" w:first-line="-720"/>
+        <w:ind w:left="720"/>
         <w:spacing w:before="240" w:after="240"/>
       </w:pPr>
       <w:r>
@@ -2164,7 +2164,7 @@
     </w:p>
     <w:p>
       <w:pPr>
-        <w:ind w:left="720" w:first-line="-720"/>
+        <w:ind w:left="720"/>
         <w:spacing w:before="240" w:after="240"/>
       </w:pPr>
       <w:r>
@@ -2341,7 +2341,7 @@
     </w:p>
     <w:p>
       <w:pPr>
-        <w:ind w:left="720" w:first-line="-720"/>
+        <w:ind w:left="720"/>
         <w:spacing w:before="240" w:after="240"/>
       </w:pPr>
       <w:r>
@@ -2400,7 +2400,7 @@
     </w:p>
     <w:p>
       <w:pPr>
-        <w:ind w:left="720" w:first-line="-720"/>
+        <w:ind w:left="720"/>
         <w:spacing w:before="240" w:after="240"/>
       </w:pPr>
       <w:r>
@@ -2443,7 +2443,7 @@
     </w:p>
     <w:p>
       <w:pPr>
-        <w:ind w:left="720" w:first-line="-720"/>
+        <w:ind w:left="720"/>
         <w:spacing w:before="240" w:after="240"/>
       </w:pPr>
       <w:r>
@@ -2522,7 +2522,7 @@
     </w:p>
     <w:p>
       <w:pPr>
-        <w:ind w:left="720" w:first-line="-720"/>
+        <w:ind w:left="720"/>
         <w:spacing w:before="240" w:after="240"/>
       </w:pPr>
       <w:r>
@@ -2588,7 +2588,7 @@
     </w:p>
     <w:p>
       <w:pPr>
-        <w:ind w:left="720" w:first-line="-720"/>
+        <w:ind w:left="720"/>
         <w:spacing w:before="240" w:after="240"/>
       </w:pPr>
       <w:r>
@@ -2791,7 +2791,7 @@
     </w:p>
     <w:p>
       <w:pPr>
-        <w:ind w:left="720" w:first-line="-720"/>
+        <w:ind w:left="720"/>
         <w:spacing w:before="240" w:after="240"/>
       </w:pPr>
       <w:r>
@@ -2866,7 +2866,7 @@
     </w:p>
     <w:p>
       <w:pPr>
-        <w:ind w:left="720" w:first-line="-720"/>
+        <w:ind w:left="720"/>
         <w:spacing w:before="240" w:after="240"/>
       </w:pPr>
       <w:r>
@@ -2995,7 +2995,7 @@
     </w:p>
     <w:p>
       <w:pPr>
-        <w:ind w:left="720" w:first-line="-720"/>
+        <w:ind w:left="720"/>
         <w:spacing w:before="240" w:after="240"/>
       </w:pPr>
       <w:r>
@@ -3070,7 +3070,7 @@
     </w:p>
     <w:p>
       <w:pPr>
-        <w:ind w:left="720" w:first-line="-720"/>
+        <w:ind w:left="720"/>
         <w:spacing w:before="240" w:after="240"/>
       </w:pPr>
       <w:r>
@@ -3113,7 +3113,7 @@
     </w:p>
     <w:p>
       <w:pPr>
-        <w:ind w:left="720" w:first-line="-720"/>
+        <w:ind w:left="720"/>
         <w:spacing w:before="240" w:after="240"/>
       </w:pPr>
       <w:r>
@@ -3208,7 +3208,7 @@
     </w:p>
     <w:p>
       <w:pPr>
-        <w:ind w:left="720" w:first-line="-720"/>
+        <w:ind w:left="720"/>
         <w:spacing w:before="240" w:after="240"/>
       </w:pPr>
       <w:r>
@@ -3274,7 +3274,7 @@
     </w:p>
     <w:p>
       <w:pPr>
-        <w:ind w:left="720" w:first-line="-720"/>
+        <w:ind w:left="720"/>
         <w:spacing w:before="240" w:after="240"/>
       </w:pPr>
       <w:r>
@@ -3350,7 +3350,7 @@
     </w:p>
     <w:p>
       <w:pPr>
-        <w:ind w:left="720" w:first-line="-720"/>
+        <w:ind w:left="720"/>
         <w:spacing w:before="240" w:after="240"/>
       </w:pPr>
       <w:r>
@@ -3368,7 +3368,7 @@
     </w:p>
     <w:p>
       <w:pPr>
-        <w:ind w:left="720" w:first-line="-720"/>
+        <w:ind w:left="720"/>
         <w:spacing w:before="240" w:after="240"/>
       </w:pPr>
       <w:r>
@@ -3408,7 +3408,7 @@
     </w:p>
     <w:p>
       <w:pPr>
-        <w:ind w:left="720" w:first-line="-720"/>
+        <w:ind w:left="720"/>
         <w:spacing w:before="240" w:after="240"/>
       </w:pPr>
       <w:r>
@@ -3426,7 +3426,7 @@
     </w:p>
     <w:p>
       <w:pPr>
-        <w:ind w:left="720" w:first-line="-720"/>
+        <w:ind w:left="720"/>
         <w:spacing w:before="240" w:after="240"/>
       </w:pPr>
       <w:r>
@@ -3444,7 +3444,7 @@
     </w:p>
     <w:p>
       <w:pPr>
-        <w:ind w:left="720" w:first-line="-720"/>
+        <w:ind w:left="720"/>
         <w:spacing w:before="240" w:after="240"/>
       </w:pPr>
       <w:r>
@@ -3565,7 +3565,7 @@
     </w:p>
     <w:p>
       <w:pPr>
-        <w:ind w:left="720" w:first-line="-720"/>
+        <w:ind w:left="720"/>
         <w:spacing w:before="240" w:after="240"/>
       </w:pPr>
       <w:r>
@@ -3672,7 +3672,7 @@
     </w:p>
     <w:p>
       <w:pPr>
-        <w:ind w:left="720" w:first-line="-720"/>
+        <w:ind w:left="720"/>
         <w:spacing w:before="240" w:after="240"/>
       </w:pPr>
       <w:r>
@@ -3699,7 +3699,7 @@
     </w:p>
     <w:p>
       <w:pPr>
-        <w:ind w:left="720" w:first-line="-720"/>
+        <w:ind w:left="720"/>
         <w:spacing w:before="240" w:after="240"/>
       </w:pPr>
       <w:r>
@@ -3759,7 +3759,7 @@
     </w:p>
     <w:p>
       <w:pPr>
-        <w:ind w:left="720" w:first-line="-720"/>
+        <w:ind w:left="720"/>
         <w:spacing w:before="240" w:after="240"/>
       </w:pPr>
       <w:r>
@@ -3786,7 +3786,7 @@
     </w:p>
     <w:p>
       <w:pPr>
-        <w:ind w:left="720" w:first-line="-720"/>
+        <w:ind w:left="720"/>
         <w:spacing w:before="240" w:after="240"/>
       </w:pPr>
       <w:r>
@@ -3822,7 +3822,7 @@
     </w:p>
     <w:p>
       <w:pPr>
-        <w:ind w:left="720" w:first-line="-720"/>
+        <w:ind w:left="720"/>
         <w:spacing w:before="240" w:after="240"/>
       </w:pPr>
       <w:r>
@@ -3849,7 +3849,7 @@
     </w:p>
     <w:p>
       <w:pPr>
-        <w:ind w:left="720" w:first-line="-720"/>
+        <w:ind w:left="720"/>
         <w:spacing w:before="240" w:after="240"/>
       </w:pPr>
       <w:r>
@@ -3900,7 +3900,7 @@
     </w:p>
     <w:p>
       <w:pPr>
-        <w:ind w:left="720" w:first-line="-720"/>
+        <w:ind w:left="720"/>
         <w:spacing w:before="240" w:after="240"/>
       </w:pPr>
       <w:r>
@@ -4005,7 +4005,7 @@
     </w:p>
     <w:p>
       <w:pPr>
-        <w:ind w:left="720" w:first-line="-720"/>
+        <w:ind w:left="720"/>
         <w:spacing w:before="240" w:after="240"/>
       </w:pPr>
       <w:r>
@@ -4050,7 +4050,7 @@
     </w:p>
     <w:p>
       <w:pPr>
-        <w:ind w:left="720" w:first-line="-720"/>
+        <w:ind w:left="720"/>
         <w:spacing w:before="240" w:after="240"/>
       </w:pPr>
       <w:r>
@@ -4111,7 +4111,7 @@
     </w:p>
     <w:p>
       <w:pPr>
-        <w:ind w:left="720" w:first-line="-720"/>
+        <w:ind w:left="720"/>
         <w:spacing w:before="240" w:after="240"/>
       </w:pPr>
       <w:r>
@@ -4171,7 +4171,7 @@
     </w:p>
     <w:p>
       <w:pPr>
-        <w:ind w:left="720" w:first-line="-720"/>
+        <w:ind w:left="720"/>
         <w:spacing w:before="240" w:after="240"/>
       </w:pPr>
       <w:r>
@@ -4237,7 +4237,7 @@
     </w:p>
     <w:p>
       <w:pPr>
-        <w:ind w:left="720" w:first-line="-720"/>
+        <w:ind w:left="720"/>
         <w:spacing w:before="240" w:after="240"/>
       </w:pPr>
       <w:r>
@@ -4287,7 +4287,7 @@
     </w:p>
     <w:p>
       <w:pPr>
-        <w:ind w:left="720" w:first-line="-720"/>
+        <w:ind w:left="720"/>
         <w:spacing w:before="240" w:after="240"/>
       </w:pPr>
       <w:r>
@@ -4337,7 +4337,7 @@
     </w:p>
     <w:p>
       <w:pPr>
-        <w:ind w:left="720" w:first-line="-720"/>
+        <w:ind w:left="720"/>
         <w:spacing w:before="240" w:after="240"/>
       </w:pPr>
       <w:r>
@@ -4379,7 +4379,7 @@
     </w:p>
     <w:p>
       <w:pPr>
-        <w:ind w:left="720" w:first-line="-720"/>
+        <w:ind w:left="720"/>
         <w:spacing w:before="240" w:after="240"/>
       </w:pPr>
       <w:r>
@@ -4414,7 +4414,7 @@
     </w:p>
     <w:p>
       <w:pPr>
-        <w:ind w:left="720" w:first-line="-720"/>
+        <w:ind w:left="720"/>
         <w:spacing w:before="240" w:after="240"/>
       </w:pPr>
       <w:r>
@@ -4449,7 +4449,7 @@
     </w:p>
     <w:p>
       <w:pPr>
-        <w:ind w:left="720" w:first-line="-720"/>
+        <w:ind w:left="720"/>
         <w:spacing w:before="240" w:after="240"/>
       </w:pPr>
       <w:r>
@@ -4705,7 +4705,7 @@
     </w:p>
     <w:p>
       <w:pPr>
-        <w:ind w:left="720" w:first-line="-720"/>
+        <w:ind w:left="720"/>
         <w:spacing w:before="240" w:after="240"/>
       </w:pPr>
       <w:r>
@@ -4739,7 +4739,7 @@
     </w:p>
     <w:p>
       <w:pPr>
-        <w:ind w:left="720" w:first-line="-720"/>
+        <w:ind w:left="720"/>
       </w:pPr>
       <w:r>
         <w:rPr>
@@ -4756,7 +4756,7 @@
     </w:p>
     <w:p>
       <w:pPr>
-        <w:ind w:left="720" w:first-line="-720"/>
+        <w:ind w:left="720"/>
         <w:spacing w:before="240" w:after="240"/>
       </w:pPr>
       <w:r>
@@ -4841,7 +4841,7 @@
     </w:p>
     <w:p>
       <w:pPr>
-        <w:ind w:left="720" w:first-line="-720"/>
+        <w:ind w:left="720"/>
         <w:spacing w:before="240" w:after="240"/>
       </w:pPr>
       <w:r>
@@ -4916,7 +4916,7 @@
     </w:p>
     <w:p>
       <w:pPr>
-        <w:ind w:left="720" w:first-line="-720"/>
+        <w:ind w:left="720"/>
         <w:spacing w:before="240" w:after="240"/>
       </w:pPr>
       <w:r>
@@ -4959,7 +4959,7 @@
     </w:p>
     <w:p>
       <w:pPr>
-        <w:ind w:left="720" w:first-line="-720"/>
+        <w:ind w:left="720"/>
         <w:spacing w:before="240" w:after="240"/>
       </w:pPr>
       <w:r>
@@ -5113,7 +5113,7 @@
     </w:p>
     <w:p>
       <w:pPr>
-        <w:ind w:left="720" w:first-line="-720"/>
+        <w:ind w:left="720"/>
         <w:spacing w:before="240" w:after="240"/>
       </w:pPr>
       <w:r>
@@ -5132,7 +5132,7 @@
     </w:p>
     <w:p>
       <w:pPr>
-        <w:ind w:left="720" w:first-line="-720"/>
+        <w:ind w:left="720"/>
         <w:spacing w:before="240" w:after="240"/>
       </w:pPr>
       <w:r>
@@ -5151,7 +5151,7 @@
     </w:p>
     <w:p>
       <w:pPr>
-        <w:ind w:left="720" w:first-line="-720"/>
+        <w:ind w:left="720"/>
         <w:spacing w:before="240" w:after="240"/>
       </w:pPr>
       <w:r>
@@ -5184,7 +5184,7 @@
     </w:p>
     <w:p>
       <w:pPr>
-        <w:ind w:left="720" w:first-line="-720"/>
+        <w:ind w:left="720"/>
       </w:pPr>
       <w:r>
         <w:rPr>
@@ -5218,7 +5218,7 @@
     </w:p>
     <w:p>
       <w:pPr>
-        <w:ind w:left="720" w:first-line="-720"/>
+        <w:ind w:left="720"/>
       </w:pPr>
       <w:r>
         <w:rPr>
@@ -5235,7 +5235,7 @@
     </w:p>
     <w:p>
       <w:pPr>
-        <w:ind w:left="720" w:first-line="-720"/>
+        <w:ind w:left="720"/>
         <w:spacing w:before="240" w:after="240"/>
       </w:pPr>
       <w:r>
@@ -5253,7 +5253,7 @@
     </w:p>
     <w:p>
       <w:pPr>
-        <w:ind w:left="720" w:first-line="-720"/>
+        <w:ind w:left="720"/>
       </w:pPr>
       <w:r>
         <w:rPr>
@@ -5270,7 +5270,7 @@
     </w:p>
     <w:p>
       <w:pPr>
-        <w:ind w:left="720" w:first-line="-720"/>
+        <w:ind w:left="720"/>
         <w:spacing w:before="240" w:after="240"/>
       </w:pPr>
       <w:r>
@@ -5304,7 +5304,7 @@
     </w:p>
     <w:p>
       <w:pPr>
-        <w:ind w:left="720" w:first-line="-720"/>
+        <w:ind w:left="720"/>
         <w:spacing w:before="240" w:after="240"/>
       </w:pPr>
       <w:r>
@@ -5354,7 +5354,7 @@
     </w:p>
     <w:p>
       <w:pPr>
-        <w:ind w:left="720" w:first-line="-720"/>
+        <w:ind w:left="720"/>
         <w:spacing w:before="240" w:after="240"/>
       </w:pPr>
       <w:r>
@@ -5372,7 +5372,7 @@
     </w:p>
     <w:p>
       <w:pPr>
-        <w:ind w:left="720" w:first-line="-720"/>
+        <w:ind w:left="720"/>
         <w:spacing w:before="240" w:after="240"/>
       </w:pPr>
       <w:r>
@@ -5451,7 +5451,7 @@
     </w:p>
     <w:p>
       <w:pPr>
-        <w:ind w:left="720" w:first-line="-720"/>
+        <w:ind w:left="720"/>
         <w:spacing w:before="240" w:after="240"/>
       </w:pPr>
       <w:r>
@@ -5478,7 +5478,7 @@
     </w:p>
     <w:p>
       <w:pPr>
-        <w:ind w:left="720" w:first-line="-720"/>
+        <w:ind w:left="720"/>
         <w:spacing w:before="240" w:after="240"/>
       </w:pPr>
       <w:r>
@@ -5496,7 +5496,7 @@
     </w:p>
     <w:p>
       <w:pPr>
-        <w:ind w:left="1440" w:first-line="-1440"/>
+        <w:ind w:left="1440"/>
         <w:spacing w:before="240" w:after="240"/>
       </w:pPr>
       <w:r>
@@ -5514,7 +5514,7 @@
     </w:p>
     <w:p>
       <w:pPr>
-        <w:ind w:left="720" w:first-line="-720"/>
+        <w:ind w:left="720"/>
         <w:spacing w:before="240" w:after="240"/>
       </w:pPr>
       <w:r>
@@ -5532,7 +5532,7 @@
     </w:p>
     <w:p>
       <w:pPr>
-        <w:ind w:left="1440" w:first-line="-1440"/>
+        <w:ind w:left="1440"/>
         <w:spacing w:before="240" w:after="240"/>
       </w:pPr>
       <w:r>
@@ -5550,7 +5550,7 @@
     </w:p>
     <w:p>
       <w:pPr>
-        <w:ind w:left="720" w:first-line="-720"/>
+        <w:ind w:left="720"/>
         <w:spacing w:before="240" w:after="240"/>
       </w:pPr>
       <w:r>
@@ -5568,7 +5568,7 @@
     </w:p>
     <w:p>
       <w:pPr>
-        <w:ind w:left="1440" w:first-line="-1440"/>
+        <w:ind w:left="1440"/>
         <w:spacing w:before="240" w:after="240"/>
       </w:pPr>
       <w:r>
@@ -5595,7 +5595,7 @@
     </w:p>
     <w:p>
       <w:pPr>
-        <w:ind w:left="720" w:first-line="-720"/>
+        <w:ind w:left="720"/>
         <w:spacing w:before="240" w:after="240"/>
       </w:pPr>
       <w:r>
@@ -5613,7 +5613,7 @@
     </w:p>
     <w:p>
       <w:pPr>
-        <w:ind w:left="1440" w:first-line="-1440"/>
+        <w:ind w:left="1440"/>
         <w:spacing w:before="240" w:after="240"/>
       </w:pPr>
       <w:r>
@@ -5631,7 +5631,7 @@
     </w:p>
     <w:p>
       <w:pPr>
-        <w:ind w:left="720" w:first-line="-720"/>
+        <w:ind w:left="720"/>
         <w:spacing w:before="240" w:after="240"/>
       </w:pPr>
       <w:r>
@@ -5649,7 +5649,7 @@
     </w:p>
     <w:p>
       <w:pPr>
-        <w:ind w:left="1440" w:first-line="-1440"/>
+        <w:ind w:left="1440"/>
         <w:spacing w:before="240" w:after="240"/>
       </w:pPr>
       <w:r>
@@ -5667,7 +5667,7 @@
     </w:p>
     <w:p>
       <w:pPr>
-        <w:ind w:left="1440" w:first-line="-1440"/>
+        <w:ind w:left="1440"/>
         <w:spacing w:before="240" w:after="240"/>
       </w:pPr>
       <w:r>
@@ -5824,7 +5824,7 @@
     </w:p>
     <w:p>
       <w:pPr>
-        <w:ind w:left="720" w:first-line="-720"/>
+        <w:ind w:left="720"/>
         <w:spacing w:before="240" w:after="240"/>
       </w:pPr>
       <w:r>
@@ -5851,7 +5851,7 @@
     </w:p>
     <w:p>
       <w:pPr>
-        <w:ind w:left="720" w:first-line="-720"/>
+        <w:ind w:left="720"/>
         <w:spacing w:before="240" w:after="240"/>
       </w:pPr>
       <w:r>
@@ -5878,7 +5878,7 @@
     </w:p>
     <w:p>
       <w:pPr>
-        <w:ind w:left="720" w:first-line="-720"/>
+        <w:ind w:left="720"/>
         <w:spacing w:before="240" w:after="240"/>
       </w:pPr>
       <w:r>
@@ -6032,7 +6032,7 @@
     </w:p>
     <w:p>
       <w:pPr>
-        <w:ind w:left="720" w:first-line="-720"/>
+        <w:ind w:left="720"/>
         <w:spacing w:before="240" w:after="240"/>
       </w:pPr>
       <w:r>
@@ -6050,7 +6050,7 @@
     </w:p>
     <w:p>
       <w:pPr>
-        <w:ind w:left="720" w:first-line="-720"/>
+        <w:ind w:left="720"/>
         <w:spacing w:before="240" w:after="240"/>
       </w:pPr>
       <w:r>
@@ -6068,7 +6068,7 @@
     </w:p>
     <w:p>
       <w:pPr>
-        <w:ind w:left="720" w:first-line="-720"/>
+        <w:ind w:left="720"/>
         <w:spacing w:before="240" w:after="240"/>
       </w:pPr>
       <w:r>
@@ -6086,7 +6086,7 @@
     </w:p>
     <w:p>
       <w:pPr>
-        <w:ind w:left="720" w:first-line="-720"/>
+        <w:ind w:left="720"/>
         <w:spacing w:before="240" w:after="240"/>
       </w:pPr>
       <w:r>
@@ -6136,7 +6136,7 @@
     <w:p>
       <w:pPr>
         <w:bidi/>
-        <w:ind w:left="720" w:first-line="-720"/>
+        <w:ind w:left="720"/>
         <w:spacing w:before="240" w:after="240"/>
       </w:pPr>
       <w:r>
@@ -6163,7 +6163,7 @@
     </w:p>
     <w:p>
       <w:pPr>
-        <w:ind w:left="720" w:first-line="-720"/>
+        <w:ind w:left="720"/>
         <w:spacing w:before="240" w:after="240"/>
       </w:pPr>
       <w:r>
@@ -6181,7 +6181,7 @@
     </w:p>
     <w:p>
       <w:pPr>
-        <w:ind w:left="1440" w:first-line="-1440"/>
+        <w:ind w:left="1440"/>
         <w:spacing w:before="240" w:after="240"/>
       </w:pPr>
       <w:r>
@@ -6199,7 +6199,7 @@
     </w:p>
     <w:p>
       <w:pPr>
-        <w:ind w:left="720" w:first-line="-720"/>
+        <w:ind w:left="720"/>
         <w:spacing w:before="240" w:after="240"/>
       </w:pPr>
       <w:r>
@@ -6217,7 +6217,7 @@
     </w:p>
     <w:p>
       <w:pPr>
-        <w:ind w:left="1440" w:first-line="-1440"/>
+        <w:ind w:left="1440"/>
         <w:spacing w:before="240" w:after="240"/>
       </w:pPr>
       <w:r>
@@ -6235,7 +6235,7 @@
     </w:p>
     <w:p>
       <w:pPr>
-        <w:ind w:left="720" w:first-line="-720"/>
+        <w:ind w:left="720"/>
         <w:spacing w:before="240" w:after="240"/>
       </w:pPr>
       <w:r>
@@ -6253,7 +6253,7 @@
     </w:p>
     <w:p>
       <w:pPr>
-        <w:ind w:left="1440" w:first-line="-1440"/>
+        <w:ind w:left="1440"/>
         <w:spacing w:before="240" w:after="240"/>
       </w:pPr>
       <w:r>
@@ -6271,7 +6271,7 @@
     </w:p>
     <w:p>
       <w:pPr>
-        <w:ind w:left="720" w:first-line="-720"/>
+        <w:ind w:left="720"/>
         <w:spacing w:before="240" w:after="240"/>
       </w:pPr>
       <w:r>
@@ -6289,7 +6289,7 @@
     </w:p>
     <w:p>
       <w:pPr>
-        <w:ind w:left="1440" w:first-line="-1440"/>
+        <w:ind w:left="1440"/>
         <w:spacing w:before="240" w:after="240"/>
       </w:pPr>
       <w:r>
@@ -6321,7 +6321,7 @@
     </w:p>
     <w:p>
       <w:pPr>
-        <w:ind w:left="720" w:first-line="-720"/>
+        <w:ind w:left="720"/>
         <w:spacing w:before="240" w:after="240"/>
       </w:pPr>
       <w:r>
@@ -6430,7 +6430,7 @@
     </w:p>
     <w:p>
       <w:pPr>
-        <w:ind w:left="720" w:first-line="-720"/>
+        <w:ind w:left="720"/>
         <w:spacing w:before="240" w:after="240"/>
       </w:pPr>
       <w:r>
@@ -6505,7 +6505,7 @@
     </w:p>
     <w:p>
       <w:pPr>
-        <w:ind w:left="720" w:first-line="-720"/>
+        <w:ind w:left="720"/>
         <w:spacing w:before="240" w:after="240"/>
       </w:pPr>
       <w:r>
@@ -6634,7 +6634,7 @@
     </w:p>
     <w:p>
       <w:pPr>
-        <w:ind w:left="720" w:first-line="-720"/>
+        <w:ind w:left="720"/>
         <w:spacing w:before="240" w:after="240"/>
       </w:pPr>
       <w:r>
@@ -6652,7 +6652,7 @@
     </w:p>
     <w:p>
       <w:pPr>
-        <w:ind w:left="720" w:first-line="-720"/>
+        <w:ind w:left="720"/>
         <w:spacing w:before="240" w:after="240"/>
       </w:pPr>
       <w:r>
@@ -6684,7 +6684,7 @@
     </w:p>
     <w:p>
       <w:pPr>
-        <w:ind w:left="720" w:first-line="-720"/>
+        <w:ind w:left="720"/>
         <w:spacing w:before="240" w:after="240"/>
       </w:pPr>
       <w:r>
@@ -6735,7 +6735,7 @@
     </w:p>
     <w:p>
       <w:pPr>
-        <w:ind w:left="720" w:first-line="-720"/>
+        <w:ind w:left="720"/>
         <w:spacing w:before="240" w:after="240"/>
       </w:pPr>
       <w:r>
@@ -6779,7 +6779,7 @@
     </w:p>
     <w:p>
       <w:pPr>
-        <w:ind w:left="720" w:first-line="-720"/>
+        <w:ind w:left="720"/>
         <w:spacing w:before="240" w:after="240"/>
       </w:pPr>
       <w:r>
@@ -6797,7 +6797,7 @@
     </w:p>
     <w:p>
       <w:pPr>
-        <w:ind w:left="720" w:first-line="-720"/>
+        <w:ind w:left="720"/>
         <w:spacing w:before="240" w:after="240"/>
       </w:pPr>
       <w:r>
@@ -6815,7 +6815,7 @@
     </w:p>
     <w:p>
       <w:pPr>
-        <w:ind w:left="720" w:first-line="-720"/>
+        <w:ind w:left="720"/>
         <w:spacing w:before="240" w:after="240"/>
       </w:pPr>
       <w:r>
@@ -6942,7 +6942,7 @@
     </w:p>
     <w:p>
       <w:pPr>
-        <w:ind w:left="720" w:first-line="-720"/>
+        <w:ind w:left="720"/>
         <w:spacing w:before="240" w:after="240"/>
       </w:pPr>
       <w:r>
@@ -7017,7 +7017,7 @@
     </w:p>
     <w:p>
       <w:pPr>
-        <w:ind w:left="720" w:first-line="-720"/>
+        <w:ind w:left="720"/>
         <w:spacing w:before="240" w:after="240"/>
       </w:pPr>
       <w:r>
@@ -7130,7 +7130,7 @@
     </w:p>
     <w:p>
       <w:pPr>
-        <w:ind w:left="720" w:first-line="-720"/>
+        <w:ind w:left="720"/>
         <w:spacing w:before="240" w:after="240"/>
       </w:pPr>
       <w:r>
@@ -7148,7 +7148,7 @@
     </w:p>
     <w:p>
       <w:pPr>
-        <w:ind w:left="720" w:first-line="-720"/>
+        <w:ind w:left="720"/>
         <w:spacing w:before="240" w:after="240"/>
       </w:pPr>
       <w:r>
@@ -7180,7 +7180,7 @@
     <w:p>
       <w:pPr>
         <w:bidi/>
-        <w:ind w:left="720" w:first-line="-720"/>
+        <w:ind w:left="720"/>
         <w:spacing w:before="240" w:after="240"/>
       </w:pPr>
       <w:r>
@@ -7216,7 +7216,7 @@
     <w:p>
       <w:pPr>
         <w:bidi/>
-        <w:ind w:left="720" w:first-line="-720"/>
+        <w:ind w:left="720"/>
         <w:spacing w:before="240" w:after="240"/>
       </w:pPr>
       <w:r>
@@ -7252,7 +7252,7 @@
     <w:p>
       <w:pPr>
         <w:bidi/>
-        <w:ind w:left="720" w:first-line="-720"/>
+        <w:ind w:left="720"/>
         <w:spacing w:before="240" w:after="240"/>
       </w:pPr>
       <w:r>
@@ -7271,7 +7271,7 @@
     <w:p>
       <w:pPr>
         <w:bidi/>
-        <w:ind w:left="1440" w:first-line="-1440"/>
+        <w:ind w:left="1440"/>
         <w:spacing w:before="240" w:after="240"/>
       </w:pPr>
       <w:r>
@@ -7290,7 +7290,7 @@
     <w:p>
       <w:pPr>
         <w:bidi/>
-        <w:ind w:left="720" w:first-line="-720"/>
+        <w:ind w:left="720"/>
         <w:spacing w:before="240" w:after="240"/>
       </w:pPr>
       <w:r>
@@ -7309,7 +7309,7 @@
     <w:p>
       <w:pPr>
         <w:bidi/>
-        <w:ind w:left="1440" w:first-line="-1440"/>
+        <w:ind w:left="1440"/>
         <w:spacing w:before="240" w:after="240"/>
       </w:pPr>
       <w:r>
@@ -7327,7 +7327,7 @@
     </w:p>
     <w:p>
       <w:pPr>
-        <w:ind w:left="720" w:first-line="-720"/>
+        <w:ind w:left="720"/>
         <w:spacing w:before="240" w:after="240"/>
       </w:pPr>
       <w:r>
@@ -7372,7 +7372,7 @@
     </w:p>
     <w:p>
       <w:pPr>
-        <w:ind w:left="720" w:first-line="-720"/>
+        <w:ind w:left="720"/>
         <w:spacing w:before="240" w:after="240"/>
       </w:pPr>
       <w:r>
@@ -7390,7 +7390,7 @@
     </w:p>
     <w:p>
       <w:pPr>
-        <w:ind w:left="720" w:first-line="-720"/>
+        <w:ind w:left="720"/>
         <w:spacing w:before="240" w:after="240"/>
       </w:pPr>
       <w:r>
@@ -7408,7 +7408,7 @@
     </w:p>
     <w:p>
       <w:pPr>
-        <w:ind w:left="720" w:first-line="-720"/>
+        <w:ind w:left="720"/>
         <w:spacing w:before="240" w:after="240"/>
       </w:pPr>
       <w:r>
@@ -7426,7 +7426,7 @@
     </w:p>
     <w:p>
       <w:pPr>
-        <w:ind w:left="720" w:first-line="-720"/>
+        <w:ind w:left="720"/>
         <w:spacing w:before="240" w:after="240"/>
       </w:pPr>
       <w:r>
@@ -7444,7 +7444,7 @@
     </w:p>
     <w:p>
       <w:pPr>
-        <w:ind w:left="720" w:first-line="-720"/>
+        <w:ind w:left="720"/>
         <w:spacing w:before="240" w:after="240"/>
       </w:pPr>
       <w:r>
@@ -7660,7 +7660,7 @@
     </w:p>
     <w:p>
       <w:pPr>
-        <w:ind w:left="720" w:first-line="-720"/>
+        <w:ind w:left="720"/>
         <w:spacing w:before="240" w:after="240"/>
       </w:pPr>
       <w:r>
@@ -7754,7 +7754,7 @@
     </w:p>
     <w:p>
       <w:pPr>
-        <w:ind w:left="720" w:first-line="-720"/>
+        <w:ind w:left="720"/>
         <w:spacing w:before="240" w:after="240"/>
       </w:pPr>
       <w:r>
@@ -7772,7 +7772,7 @@
     </w:p>
     <w:p>
       <w:pPr>
-        <w:ind w:left="720" w:first-line="-720"/>
+        <w:ind w:left="720"/>
         <w:spacing w:before="240" w:after="240"/>
       </w:pPr>
       <w:r>
@@ -7790,7 +7790,7 @@
     </w:p>
     <w:p>
       <w:pPr>
-        <w:ind w:left="720" w:first-line="-720"/>
+        <w:ind w:left="720"/>
         <w:spacing w:before="240" w:after="240"/>
       </w:pPr>
       <w:r>
@@ -7822,7 +7822,7 @@
     </w:p>
     <w:p>
       <w:pPr>
-        <w:ind w:left="720" w:first-line="-720"/>
+        <w:ind w:left="720"/>
         <w:spacing w:before="240" w:after="240"/>
       </w:pPr>
       <w:r>
@@ -7840,7 +7840,7 @@
     </w:p>
     <w:p>
       <w:pPr>
-        <w:ind w:left="720" w:first-line="-720"/>
+        <w:ind w:left="720"/>
         <w:spacing w:before="240" w:after="240"/>
       </w:pPr>
       <w:r>
@@ -7858,7 +7858,7 @@
     </w:p>
     <w:p>
       <w:pPr>
-        <w:ind w:left="720" w:first-line="-720"/>
+        <w:ind w:left="720"/>
         <w:spacing w:before="240" w:after="240"/>
       </w:pPr>
       <w:r>
@@ -7956,7 +7956,7 @@
     </w:p>
     <w:p>
       <w:pPr>
-        <w:ind w:left="720" w:first-line="-720"/>
+        <w:ind w:left="720"/>
         <w:spacing w:before="240" w:after="240"/>
       </w:pPr>
       <w:r>
@@ -7974,7 +7974,7 @@
     </w:p>
     <w:p>
       <w:pPr>
-        <w:ind w:left="720" w:first-line="-720"/>
+        <w:ind w:left="720"/>
         <w:spacing w:before="240" w:after="240"/>
       </w:pPr>
       <w:r>
@@ -7992,7 +7992,7 @@
     </w:p>
     <w:p>
       <w:pPr>
-        <w:ind w:left="720" w:first-line="-720"/>
+        <w:ind w:left="720"/>
         <w:spacing w:before="240" w:after="240"/>
       </w:pPr>
       <w:r>
@@ -8010,7 +8010,7 @@
     </w:p>
     <w:p>
       <w:pPr>
-        <w:ind w:left="720" w:first-line="-720"/>
+        <w:ind w:left="720"/>
         <w:spacing w:before="240" w:after="240"/>
       </w:pPr>
       <w:r>
@@ -8028,7 +8028,7 @@
     </w:p>
     <w:p>
       <w:pPr>
-        <w:ind w:left="720" w:first-line="-720"/>
+        <w:ind w:left="720"/>
         <w:spacing w:before="240" w:after="240"/>
       </w:pPr>
       <w:r>
@@ -8046,7 +8046,7 @@
     </w:p>
     <w:p>
       <w:pPr>
-        <w:ind w:left="720" w:first-line="-720"/>
+        <w:ind w:left="720"/>
         <w:spacing w:before="240" w:after="240"/>
       </w:pPr>
       <w:r>
@@ -8077,7 +8077,7 @@
     </w:p>
     <w:p>
       <w:pPr>
-        <w:ind w:left="720" w:first-line="-720"/>
+        <w:ind w:left="720"/>
         <w:spacing w:before="240" w:after="240"/>
       </w:pPr>
       <w:r>
@@ -8163,7 +8163,7 @@
     </w:p>
     <w:p>
       <w:pPr>
-        <w:ind w:left="720" w:first-line="-720"/>
+        <w:ind w:left="720"/>
         <w:spacing w:before="240" w:after="240"/>
       </w:pPr>
       <w:r>
@@ -8181,7 +8181,7 @@
     </w:p>
     <w:p>
       <w:pPr>
-        <w:ind w:left="720" w:first-line="-720"/>
+        <w:ind w:left="720"/>
         <w:spacing w:before="240" w:after="240"/>
       </w:pPr>
       <w:r>
@@ -8199,7 +8199,7 @@
     </w:p>
     <w:p>
       <w:pPr>
-        <w:ind w:left="720" w:first-line="-720"/>
+        <w:ind w:left="720"/>
         <w:spacing w:before="240" w:after="240"/>
       </w:pPr>
       <w:r>
@@ -8231,7 +8231,7 @@
     </w:p>
     <w:p>
       <w:pPr>
-        <w:ind w:left="720" w:first-line="-720"/>
+        <w:ind w:left="720"/>
         <w:spacing w:before="240" w:after="240"/>
       </w:pPr>
       <w:r>
@@ -8249,7 +8249,7 @@
     </w:p>
     <w:p>
       <w:pPr>
-        <w:ind w:left="720" w:first-line="-720"/>
+        <w:ind w:left="720"/>
         <w:spacing w:before="240" w:after="240"/>
       </w:pPr>
       <w:r>
@@ -8267,7 +8267,7 @@
     </w:p>
     <w:p>
       <w:pPr>
-        <w:ind w:left="720" w:first-line="-720"/>
+        <w:ind w:left="720"/>
         <w:spacing w:before="240" w:after="240"/>
       </w:pPr>
       <w:r>
@@ -8381,7 +8381,7 @@
     </w:p>
     <w:p>
       <w:pPr>
-        <w:ind w:left="720" w:first-line="-720"/>
+        <w:ind w:left="720"/>
         <w:spacing w:before="240" w:after="240"/>
       </w:pPr>
       <w:r>
@@ -8408,7 +8408,7 @@
     </w:p>
     <w:p>
       <w:pPr>
-        <w:ind w:left="720" w:first-line="-720"/>
+        <w:ind w:left="720"/>
         <w:spacing w:before="240" w:after="240"/>
       </w:pPr>
       <w:r>
@@ -8435,7 +8435,7 @@
     </w:p>
     <w:p>
       <w:pPr>
-        <w:ind w:left="720" w:first-line="-720"/>
+        <w:ind w:left="720"/>
         <w:spacing w:before="240" w:after="240"/>
       </w:pPr>
       <w:r>
@@ -8462,7 +8462,7 @@
     </w:p>
     <w:p>
       <w:pPr>
-        <w:ind w:left="720" w:first-line="-720"/>
+        <w:ind w:left="720"/>
         <w:spacing w:before="240" w:after="240"/>
       </w:pPr>
       <w:r>
@@ -8489,7 +8489,7 @@
     </w:p>
     <w:p>
       <w:pPr>
-        <w:ind w:left="720" w:first-line="-720"/>
+        <w:ind w:left="720"/>
         <w:spacing w:before="240" w:after="240"/>
       </w:pPr>
       <w:r>
@@ -8533,7 +8533,7 @@
     </w:p>
     <w:p>
       <w:pPr>
-        <w:ind w:left="720" w:first-line="-720"/>
+        <w:ind w:left="720"/>
         <w:spacing w:before="240" w:after="240"/>
       </w:pPr>
       <w:r>
@@ -8609,7 +8609,7 @@
     </w:p>
     <w:p>
       <w:pPr>
-        <w:ind w:left="720" w:first-line="-720"/>
+        <w:ind w:left="720"/>
         <w:spacing w:before="240" w:after="240"/>
       </w:pPr>
       <w:r>
@@ -8627,7 +8627,7 @@
     </w:p>
     <w:p>
       <w:pPr>
-        <w:ind w:left="720" w:first-line="-720"/>
+        <w:ind w:left="720"/>
         <w:spacing w:before="240" w:after="240"/>
       </w:pPr>
       <w:r>
@@ -8645,7 +8645,7 @@
     </w:p>
     <w:p>
       <w:pPr>
-        <w:ind w:left="720" w:first-line="-720"/>
+        <w:ind w:left="720"/>
         <w:spacing w:before="240" w:after="240"/>
       </w:pPr>
       <w:r>
@@ -8678,7 +8678,7 @@
     </w:p>
     <w:p>
       <w:pPr>
-        <w:ind w:left="720" w:first-line="-720"/>
+        <w:ind w:left="720"/>
         <w:spacing w:before="240" w:after="240"/>
       </w:pPr>
       <w:r>
@@ -8696,7 +8696,7 @@
     </w:p>
     <w:p>
       <w:pPr>
-        <w:ind w:left="720" w:first-line="-720"/>
+        <w:ind w:left="720"/>
         <w:spacing w:before="240" w:after="240"/>
       </w:pPr>
       <w:r>
@@ -8714,7 +8714,7 @@
     </w:p>
     <w:p>
       <w:pPr>
-        <w:ind w:left="720" w:first-line="-720"/>
+        <w:ind w:left="720"/>
         <w:spacing w:before="240" w:after="240"/>
       </w:pPr>
       <w:r>
@@ -8732,7 +8732,7 @@
     </w:p>
     <w:p>
       <w:pPr>
-        <w:ind w:left="720" w:first-line="-720"/>
+        <w:ind w:left="720"/>
         <w:spacing w:before="240" w:after="240"/>
       </w:pPr>
       <w:r>
@@ -8750,7 +8750,7 @@
     </w:p>
     <w:p>
       <w:pPr>
-        <w:ind w:left="720" w:first-line="-720"/>
+        <w:ind w:left="720"/>
         <w:spacing w:before="240" w:after="240"/>
       </w:pPr>
       <w:r>
@@ -8783,7 +8783,7 @@
     </w:p>
     <w:p>
       <w:pPr>
-        <w:ind w:left="720" w:first-line="-720"/>
+        <w:ind w:left="720"/>
         <w:spacing w:before="240" w:after="240"/>
       </w:pPr>
       <w:r>
@@ -8801,7 +8801,7 @@
     </w:p>
     <w:p>
       <w:pPr>
-        <w:ind w:left="720" w:first-line="-720"/>
+        <w:ind w:left="720"/>
         <w:spacing w:before="240" w:after="240"/>
       </w:pPr>
       <w:r>
@@ -8819,7 +8819,7 @@
     </w:p>
     <w:p>
       <w:pPr>
-        <w:ind w:left="720" w:first-line="-720"/>
+        <w:ind w:left="720"/>
         <w:spacing w:before="240" w:after="240"/>
       </w:pPr>
       <w:r>
@@ -8837,7 +8837,7 @@
     </w:p>
     <w:p>
       <w:pPr>
-        <w:ind w:left="720" w:first-line="-720"/>
+        <w:ind w:left="720"/>
         <w:spacing w:before="240" w:after="240"/>
       </w:pPr>
       <w:r>
@@ -8855,7 +8855,7 @@
     </w:p>
     <w:p>
       <w:pPr>
-        <w:ind w:left="720" w:first-line="-720"/>
+        <w:ind w:left="720"/>
         <w:spacing w:before="240" w:after="240"/>
       </w:pPr>
       <w:r>
@@ -8946,7 +8946,7 @@
     </w:p>
     <w:p>
       <w:pPr>
-        <w:ind w:left="720" w:first-line="-720"/>
+        <w:ind w:left="720"/>
         <w:spacing w:before="240" w:after="240"/>
       </w:pPr>
       <w:r>
@@ -8981,7 +8981,7 @@
     </w:p>
     <w:p>
       <w:pPr>
-        <w:ind w:left="720" w:first-line="-720"/>
+        <w:ind w:left="720"/>
         <w:spacing w:before="240" w:after="240"/>
       </w:pPr>
       <w:r>
@@ -9016,7 +9016,7 @@
     </w:p>
     <w:p>
       <w:pPr>
-        <w:ind w:left="720" w:first-line="-720"/>
+        <w:ind w:left="720"/>
         <w:spacing w:before="240" w:after="240"/>
       </w:pPr>
       <w:r>
@@ -9147,7 +9147,7 @@
     </w:p>
     <w:p>
       <w:pPr>
-        <w:ind w:left="720" w:first-line="-720"/>
+        <w:ind w:left="720"/>
         <w:spacing w:before="240" w:after="240"/>
       </w:pPr>
       <w:r>
@@ -9279,7 +9279,7 @@
     </w:p>
     <w:p>
       <w:pPr>
-        <w:ind w:left="720" w:first-line="-720"/>
+        <w:ind w:left="720"/>
         <w:spacing w:before="240" w:after="240"/>
       </w:pPr>
       <w:r>
@@ -9297,7 +9297,7 @@
     </w:p>
     <w:p>
       <w:pPr>
-        <w:ind w:left="720" w:first-line="-720"/>
+        <w:ind w:left="720"/>
         <w:spacing w:before="240" w:after="240"/>
       </w:pPr>
       <w:r>
@@ -9355,7 +9355,7 @@
     </w:p>
     <w:p>
       <w:pPr>
-        <w:ind w:left="720" w:first-line="-720"/>
+        <w:ind w:left="720"/>
         <w:spacing w:before="240" w:after="240"/>
       </w:pPr>
       <w:r>
@@ -9441,7 +9441,7 @@
     </w:p>
     <w:p>
       <w:pPr>
-        <w:ind w:left="720" w:first-line="-720"/>
+        <w:ind w:left="720"/>
         <w:spacing w:before="240" w:after="240"/>
       </w:pPr>
       <w:r>
@@ -9459,7 +9459,7 @@
     </w:p>
     <w:p>
       <w:pPr>
-        <w:ind w:left="1440" w:first-line="-1440"/>
+        <w:ind w:left="1440"/>
         <w:spacing w:before="240" w:after="240"/>
       </w:pPr>
       <w:r>
@@ -9494,7 +9494,7 @@
     </w:p>
     <w:p>
       <w:pPr>
-        <w:ind w:left="1440" w:first-line="-1440"/>
+        <w:ind w:left="1440"/>
         <w:spacing w:before="240" w:after="240"/>
       </w:pPr>
       <w:r>
@@ -9547,7 +9547,7 @@
     </w:p>
     <w:p>
       <w:pPr>
-        <w:ind w:left="720" w:first-line="-720"/>
+        <w:ind w:left="720"/>
         <w:spacing w:before="240" w:after="240"/>
       </w:pPr>
       <w:r>
@@ -9616,7 +9616,7 @@
     </w:p>
     <w:p>
       <w:pPr>
-        <w:ind w:left="720" w:first-line="-720"/>
+        <w:ind w:left="720"/>
         <w:spacing w:before="240" w:after="240"/>
       </w:pPr>
       <w:r>
@@ -9634,7 +9634,7 @@
     </w:p>
     <w:p>
       <w:pPr>
-        <w:ind w:left="720" w:first-line="-720"/>
+        <w:ind w:left="720"/>
         <w:spacing w:before="240" w:after="240"/>
       </w:pPr>
       <w:r>
@@ -9719,7 +9719,7 @@
     </w:p>
     <w:p>
       <w:pPr>
-        <w:ind w:left="720" w:first-line="-720"/>
+        <w:ind w:left="720"/>
         <w:spacing w:before="240" w:after="240"/>
       </w:pPr>
       <w:r>
@@ -9737,7 +9737,7 @@
     </w:p>
     <w:p>
       <w:pPr>
-        <w:ind w:left="720" w:first-line="-720"/>
+        <w:ind w:left="720"/>
         <w:spacing w:before="240" w:after="240"/>
       </w:pPr>
       <w:r>
@@ -9789,7 +9789,7 @@
     </w:p>
     <w:p>
       <w:pPr>
-        <w:ind w:left="720" w:first-line="-720"/>
+        <w:ind w:left="720"/>
         <w:spacing w:before="240" w:after="240"/>
       </w:pPr>
       <w:r>
@@ -9807,7 +9807,7 @@
     </w:p>
     <w:p>
       <w:pPr>
-        <w:ind w:left="720" w:first-line="-720"/>
+        <w:ind w:left="720"/>
         <w:spacing w:before="240" w:after="240"/>
       </w:pPr>
       <w:r>
@@ -9858,7 +9858,7 @@
     </w:p>
     <w:p>
       <w:pPr>
-        <w:ind w:left="720" w:first-line="-720"/>
+        <w:ind w:left="720"/>
         <w:spacing w:before="240" w:after="240"/>
       </w:pPr>
       <w:r>
@@ -9876,7 +9876,7 @@
     </w:p>
     <w:p>
       <w:pPr>
-        <w:ind w:left="720" w:first-line="-720"/>
+        <w:ind w:left="720"/>
         <w:spacing w:before="240" w:after="240"/>
       </w:pPr>
       <w:r>
@@ -9894,7 +9894,7 @@
     </w:p>
     <w:p>
       <w:pPr>
-        <w:ind w:left="720" w:first-line="-720"/>
+        <w:ind w:left="720"/>
         <w:spacing w:before="240" w:after="240"/>
       </w:pPr>
       <w:r>
@@ -9912,7 +9912,7 @@
     </w:p>
     <w:p>
       <w:pPr>
-        <w:ind w:left="720" w:first-line="-720"/>
+        <w:ind w:left="720"/>
         <w:spacing w:before="240" w:after="240"/>
       </w:pPr>
       <w:r>
@@ -9977,7 +9977,7 @@
     </w:p>
     <w:p>
       <w:pPr>
-        <w:ind w:left="720" w:first-line="-720"/>
+        <w:ind w:left="720"/>
         <w:spacing w:before="240" w:after="240"/>
       </w:pPr>
       <w:r>
@@ -10065,7 +10065,7 @@
     </w:p>
     <w:p>
       <w:pPr>
-        <w:ind w:left="720" w:first-line="-720"/>
+        <w:ind w:left="720"/>
         <w:spacing w:before="240" w:after="240"/>
       </w:pPr>
       <w:r>
@@ -10100,7 +10100,7 @@
     </w:p>
     <w:p>
       <w:pPr>
-        <w:ind w:left="1440" w:first-line="-1440"/>
+        <w:ind w:left="1440"/>
         <w:spacing w:before="240" w:after="240"/>
       </w:pPr>
       <w:r>
@@ -10118,7 +10118,7 @@
     </w:p>
     <w:p>
       <w:pPr>
-        <w:ind w:left="1440" w:first-line="-1440"/>
+        <w:ind w:left="1440"/>
         <w:spacing w:before="240" w:after="240"/>
       </w:pPr>
       <w:r>
@@ -10145,7 +10145,7 @@
     </w:p>
     <w:p>
       <w:pPr>
-        <w:ind w:left="720" w:first-line="-720"/>
+        <w:ind w:left="720"/>
         <w:spacing w:before="240" w:after="240"/>
       </w:pPr>
       <w:r>
@@ -10163,7 +10163,7 @@
     </w:p>
     <w:p>
       <w:pPr>
-        <w:ind w:left="720" w:first-line="-720"/>
+        <w:ind w:left="720"/>
         <w:spacing w:before="240" w:after="240"/>
       </w:pPr>
       <w:r>
@@ -10198,7 +10198,7 @@
     </w:p>
     <w:p>
       <w:pPr>
-        <w:ind w:left="1440" w:first-line="-1440"/>
+        <w:ind w:left="1440"/>
         <w:spacing w:before="240" w:after="240"/>
       </w:pPr>
       <w:r>
@@ -10216,7 +10216,7 @@
     </w:p>
     <w:p>
       <w:pPr>
-        <w:ind w:left="1440" w:first-line="-1440"/>
+        <w:ind w:left="1440"/>
         <w:spacing w:before="240" w:after="240"/>
       </w:pPr>
       <w:r>
@@ -10234,7 +10234,7 @@
     </w:p>
     <w:p>
       <w:pPr>
-        <w:ind w:left="1440" w:first-line="-1440"/>
+        <w:ind w:left="1440"/>
         <w:spacing w:before="240" w:after="240"/>
       </w:pPr>
       <w:r>
@@ -10261,7 +10261,7 @@
     </w:p>
     <w:p>
       <w:pPr>
-        <w:ind w:left="720" w:first-line="-720"/>
+        <w:ind w:left="720"/>
         <w:spacing w:before="240" w:after="240"/>
       </w:pPr>
       <w:r>
@@ -10279,7 +10279,7 @@
     </w:p>
     <w:p>
       <w:pPr>
-        <w:ind w:left="720" w:first-line="-720"/>
+        <w:ind w:left="720"/>
         <w:spacing w:before="240" w:after="240"/>
       </w:pPr>
       <w:r>
@@ -10314,7 +10314,7 @@
     </w:p>
     <w:p>
       <w:pPr>
-        <w:ind w:left="1440" w:first-line="-1440"/>
+        <w:ind w:left="1440"/>
         <w:spacing w:before="240" w:after="240"/>
       </w:pPr>
       <w:r>
@@ -10332,7 +10332,7 @@
     </w:p>
     <w:p>
       <w:pPr>
-        <w:ind w:left="1440" w:first-line="-1440"/>
+        <w:ind w:left="1440"/>
         <w:spacing w:before="240" w:after="240"/>
       </w:pPr>
       <w:r>
@@ -10350,7 +10350,7 @@
     </w:p>
     <w:p>
       <w:pPr>
-        <w:ind w:left="1440" w:first-line="-1440"/>
+        <w:ind w:left="1440"/>
         <w:spacing w:before="240" w:after="240"/>
       </w:pPr>
       <w:r>
@@ -10377,7 +10377,7 @@
     </w:p>
     <w:p>
       <w:pPr>
-        <w:ind w:left="720" w:first-line="-720"/>
+        <w:ind w:left="720"/>
         <w:spacing w:before="240" w:after="240"/>
       </w:pPr>
       <w:r>
@@ -10395,7 +10395,7 @@
     </w:p>
     <w:p>
       <w:pPr>
-        <w:ind w:left="720" w:first-line="-720"/>
+        <w:ind w:left="720"/>
         <w:spacing w:before="240" w:after="240"/>
       </w:pPr>
       <w:r>
@@ -10414,7 +10414,7 @@
     </w:p>
     <w:p>
       <w:pPr>
-        <w:ind w:left="720" w:first-line="-720"/>
+        <w:ind w:left="720"/>
         <w:spacing w:before="240" w:after="240"/>
       </w:pPr>
       <w:r>
@@ -10479,7 +10479,7 @@
     </w:p>
     <w:p>
       <w:pPr>
-        <w:ind w:left="720" w:first-line="-720"/>
+        <w:ind w:left="720"/>
         <w:spacing w:before="240" w:after="240"/>
       </w:pPr>
       <w:r>
@@ -10497,7 +10497,7 @@
     </w:p>
     <w:p>
       <w:pPr>
-        <w:ind w:left="720" w:first-line="-720"/>
+        <w:ind w:left="720"/>
         <w:spacing w:before="240" w:after="240"/>
       </w:pPr>
       <w:r>
@@ -10515,7 +10515,7 @@
     </w:p>
     <w:p>
       <w:pPr>
-        <w:ind w:left="720" w:first-line="-720"/>
+        <w:ind w:left="720"/>
         <w:spacing w:before="240" w:after="240"/>
       </w:pPr>
       <w:r>
@@ -10533,7 +10533,7 @@
     </w:p>
     <w:p>
       <w:pPr>
-        <w:ind w:left="720" w:first-line="-720"/>
+        <w:ind w:left="720"/>
         <w:spacing w:before="240" w:after="240"/>
       </w:pPr>
       <w:r>
@@ -10565,7 +10565,7 @@
     </w:p>
     <w:p>
       <w:pPr>
-        <w:ind w:left="720" w:first-line="-720"/>
+        <w:ind w:left="720"/>
         <w:spacing w:before="240" w:after="240"/>
       </w:pPr>
       <w:r>
@@ -10583,7 +10583,7 @@
     </w:p>
     <w:p>
       <w:pPr>
-        <w:ind w:left="720" w:first-line="-720"/>
+        <w:ind w:left="720"/>
         <w:spacing w:before="240" w:after="240"/>
       </w:pPr>
       <w:r>
@@ -10601,7 +10601,7 @@
     </w:p>
     <w:p>
       <w:pPr>
-        <w:ind w:left="720" w:first-line="-720"/>
+        <w:ind w:left="720"/>
         <w:spacing w:before="240" w:after="240"/>
       </w:pPr>
       <w:r>
@@ -10619,7 +10619,7 @@
     </w:p>
     <w:p>
       <w:pPr>
-        <w:ind w:left="720" w:first-line="-720"/>
+        <w:ind w:left="720"/>
         <w:spacing w:before="240" w:after="240"/>
       </w:pPr>
       <w:r>
@@ -10669,7 +10669,7 @@
     </w:p>
     <w:p>
       <w:pPr>
-        <w:ind w:left="720" w:first-line="-720"/>
+        <w:ind w:left="720"/>
         <w:spacing w:before="240" w:after="240"/>
       </w:pPr>
       <w:r>
@@ -10704,7 +10704,7 @@
     </w:p>
     <w:p>
       <w:pPr>
-        <w:ind w:left="720" w:first-line="-720"/>
+        <w:ind w:left="720"/>
         <w:spacing w:before="240" w:after="240"/>
       </w:pPr>
       <w:r>
@@ -10739,7 +10739,7 @@
     </w:p>
     <w:p>
       <w:pPr>
-        <w:ind w:left="720" w:first-line="-720"/>
+        <w:ind w:left="720"/>
         <w:spacing w:before="240" w:after="240"/>
       </w:pPr>
       <w:r>
@@ -10787,7 +10787,7 @@
     </w:p>
     <w:p>
       <w:pPr>
-        <w:ind w:left="720" w:first-line="-720"/>
+        <w:ind w:left="720"/>
         <w:spacing w:before="240" w:after="240"/>
       </w:pPr>
       <w:r>
@@ -10873,7 +10873,7 @@
     </w:p>
     <w:p>
       <w:pPr>
-        <w:ind w:left="720" w:first-line="-720"/>
+        <w:ind w:left="720"/>
         <w:spacing w:before="240" w:after="240"/>
       </w:pPr>
       <w:r>
@@ -10891,7 +10891,7 @@
     </w:p>
     <w:p>
       <w:pPr>
-        <w:ind w:left="720" w:first-line="-720"/>
+        <w:ind w:left="720"/>
         <w:spacing w:before="240" w:after="240"/>
       </w:pPr>
       <w:r>
@@ -10981,7 +10981,7 @@
     </w:p>
     <w:p>
       <w:pPr>
-        <w:ind w:left="720" w:first-line="-720"/>
+        <w:ind w:left="720"/>
         <w:spacing w:before="240" w:after="240"/>
       </w:pPr>
       <w:r>
@@ -10999,7 +10999,7 @@
     </w:p>
     <w:p>
       <w:pPr>
-        <w:ind w:left="720" w:first-line="-720"/>
+        <w:ind w:left="720"/>
         <w:spacing w:before="240" w:after="240"/>
       </w:pPr>
       <w:r>
@@ -11017,7 +11017,7 @@
     </w:p>
     <w:p>
       <w:pPr>
-        <w:ind w:left="720" w:first-line="-720"/>
+        <w:ind w:left="720"/>
         <w:spacing w:before="240" w:after="240"/>
       </w:pPr>
       <w:r>
@@ -11035,7 +11035,7 @@
     </w:p>
     <w:p>
       <w:pPr>
-        <w:ind w:left="720" w:first-line="-720"/>
+        <w:ind w:left="720"/>
         <w:spacing w:before="240" w:after="240"/>
       </w:pPr>
       <w:r>
@@ -11053,7 +11053,7 @@
     </w:p>
     <w:p>
       <w:pPr>
-        <w:ind w:left="720" w:first-line="-720"/>
+        <w:ind w:left="720"/>
         <w:spacing w:before="240" w:after="240"/>
       </w:pPr>
       <w:r>
@@ -11071,7 +11071,7 @@
     </w:p>
     <w:p>
       <w:pPr>
-        <w:ind w:left="720" w:first-line="-720"/>
+        <w:ind w:left="720"/>
         <w:spacing w:before="240" w:after="240"/>
       </w:pPr>
       <w:r>
@@ -11135,7 +11135,7 @@
     </w:p>
     <w:p>
       <w:pPr>
-        <w:ind w:left="720" w:first-line="-720"/>
+        <w:ind w:left="720"/>
         <w:spacing w:before="240" w:after="240"/>
       </w:pPr>
       <w:r>
@@ -11153,7 +11153,7 @@
     </w:p>
     <w:p>
       <w:pPr>
-        <w:ind w:left="720" w:first-line="-720"/>
+        <w:ind w:left="720"/>
         <w:spacing w:before="240" w:after="240"/>
       </w:pPr>
       <w:r>
@@ -11171,7 +11171,7 @@
     </w:p>
     <w:p>
       <w:pPr>
-        <w:ind w:left="720" w:first-line="-720"/>
+        <w:ind w:left="720"/>
         <w:spacing w:before="240" w:after="240"/>
       </w:pPr>
       <w:r>
@@ -11189,7 +11189,7 @@
     </w:p>
     <w:p>
       <w:pPr>
-        <w:ind w:left="720" w:first-line="-720"/>
+        <w:ind w:left="720"/>
         <w:spacing w:before="240" w:after="240"/>
       </w:pPr>
       <w:r>
@@ -11221,7 +11221,7 @@
     </w:p>
     <w:p>
       <w:pPr>
-        <w:ind w:left="720" w:first-line="-720"/>
+        <w:ind w:left="720"/>
         <w:spacing w:before="240" w:after="240"/>
       </w:pPr>
       <w:r>
@@ -11239,7 +11239,7 @@
     </w:p>
     <w:p>
       <w:pPr>
-        <w:ind w:left="720" w:first-line="-720"/>
+        <w:ind w:left="720"/>
         <w:spacing w:before="240" w:after="240"/>
       </w:pPr>
       <w:r>
@@ -11257,7 +11257,7 @@
     </w:p>
     <w:p>
       <w:pPr>
-        <w:ind w:left="720" w:first-line="-720"/>
+        <w:ind w:left="720"/>
         <w:spacing w:before="240" w:after="240"/>
       </w:pPr>
       <w:r>
@@ -11275,7 +11275,7 @@
     </w:p>
     <w:p>
       <w:pPr>
-        <w:ind w:left="720" w:first-line="-720"/>
+        <w:ind w:left="720"/>
         <w:spacing w:before="240" w:after="240"/>
       </w:pPr>
       <w:r>
@@ -11410,7 +11410,7 @@
     </w:p>
     <w:p>
       <w:pPr>
-        <w:ind w:left="720" w:first-line="-720"/>
+        <w:ind w:left="720"/>
         <w:spacing w:before="240" w:after="240"/>
       </w:pPr>
       <w:r>
@@ -11437,7 +11437,7 @@
     </w:p>
     <w:p>
       <w:pPr>
-        <w:ind w:left="1440" w:first-line="-1440"/>
+        <w:ind w:left="1440"/>
         <w:spacing w:before="240" w:after="240"/>
       </w:pPr>
       <w:r>
@@ -11506,7 +11506,7 @@
     </w:p>
     <w:p>
       <w:pPr>
-        <w:ind w:left="1440" w:first-line="-1440"/>
+        <w:ind w:left="1440"/>
         <w:spacing w:before="240" w:after="240"/>
       </w:pPr>
       <w:r>
@@ -11524,7 +11524,7 @@
     </w:p>
     <w:p>
       <w:pPr>
-        <w:ind w:left="2160" w:first-line="-2160"/>
+        <w:ind w:left="2160"/>
         <w:spacing w:before="240" w:after="240"/>
       </w:pPr>
       <w:r>
@@ -11542,7 +11542,7 @@
     </w:p>
     <w:p>
       <w:pPr>
-        <w:ind w:left="2160" w:first-line="-2160"/>
+        <w:ind w:left="2160"/>
         <w:spacing w:before="240" w:after="240"/>
       </w:pPr>
       <w:r>
@@ -11577,7 +11577,7 @@
     </w:p>
     <w:p>
       <w:pPr>
-        <w:ind w:left="720" w:first-line="-720"/>
+        <w:ind w:left="720"/>
         <w:spacing w:before="240" w:after="240"/>
       </w:pPr>
       <w:r>
@@ -11604,7 +11604,7 @@
     </w:p>
     <w:p>
       <w:pPr>
-        <w:ind w:left="1440" w:first-line="-1440"/>
+        <w:ind w:left="1440"/>
         <w:spacing w:before="240" w:after="240"/>
       </w:pPr>
       <w:r>
@@ -11656,7 +11656,7 @@
     </w:p>
     <w:p>
       <w:pPr>
-        <w:ind w:left="720" w:first-line="-720"/>
+        <w:ind w:left="720"/>
         <w:spacing w:before="240" w:after="240"/>
       </w:pPr>
       <w:r>
@@ -11683,7 +11683,7 @@
     </w:p>
     <w:p>
       <w:pPr>
-        <w:ind w:left="1440" w:first-line="-1440"/>
+        <w:ind w:left="1440"/>
         <w:spacing w:before="240" w:after="240"/>
       </w:pPr>
       <w:r>
@@ -11753,7 +11753,7 @@
     </w:p>
     <w:p>
       <w:pPr>
-        <w:ind w:left="720" w:first-line="-720"/>
+        <w:ind w:left="720"/>
         <w:spacing w:before="240" w:after="240"/>
       </w:pPr>
       <w:r>
@@ -11780,7 +11780,7 @@
     </w:p>
     <w:p>
       <w:pPr>
-        <w:ind w:left="1440" w:first-line="-1440"/>
+        <w:ind w:left="1440"/>
         <w:spacing w:before="240" w:after="240"/>
       </w:pPr>
       <w:r>
@@ -11815,7 +11815,7 @@
     </w:p>
     <w:p>
       <w:pPr>
-        <w:ind w:left="720" w:first-line="-720"/>
+        <w:ind w:left="720"/>
         <w:spacing w:before="240" w:after="240"/>
       </w:pPr>
       <w:r>
@@ -11842,7 +11842,7 @@
     </w:p>
     <w:p>
       <w:pPr>
-        <w:ind w:left="1440" w:first-line="-1440"/>
+        <w:ind w:left="1440"/>
         <w:spacing w:before="240" w:after="240"/>
       </w:pPr>
       <w:r>
@@ -11877,7 +11877,7 @@
     </w:p>
     <w:p>
       <w:pPr>
-        <w:ind w:left="720" w:first-line="-720"/>
+        <w:ind w:left="720"/>
         <w:spacing w:before="240" w:after="240"/>
       </w:pPr>
       <w:r>
@@ -11904,7 +11904,7 @@
     </w:p>
     <w:p>
       <w:pPr>
-        <w:ind w:left="1440" w:first-line="-1440"/>
+        <w:ind w:left="1440"/>
         <w:spacing w:before="240" w:after="240"/>
       </w:pPr>
       <w:r>
@@ -11939,7 +11939,7 @@
     </w:p>
     <w:p>
       <w:pPr>
-        <w:ind w:left="720" w:first-line="-720"/>
+        <w:ind w:left="720"/>
         <w:spacing w:before="240" w:after="240"/>
       </w:pPr>
       <w:r>
@@ -11966,7 +11966,7 @@
     </w:p>
     <w:p>
       <w:pPr>
-        <w:ind w:left="1440" w:first-line="-1440"/>
+        <w:ind w:left="1440"/>
         <w:spacing w:before="240" w:after="240"/>
       </w:pPr>
       <w:r>
@@ -12078,7 +12078,7 @@
     </w:p>
     <w:p>
       <w:pPr>
-        <w:ind w:left="720" w:first-line="-720"/>
+        <w:ind w:left="720"/>
         <w:spacing w:before="240" w:after="240"/>
       </w:pPr>
       <w:r>
@@ -12113,7 +12113,7 @@
     </w:p>
     <w:p>
       <w:pPr>
-        <w:ind w:left="720" w:first-line="-720"/>
+        <w:ind w:left="720"/>
         <w:spacing w:before="240" w:after="240"/>
       </w:pPr>
       <w:r>
@@ -12148,7 +12148,7 @@
     </w:p>
     <w:p>
       <w:pPr>
-        <w:ind w:left="720" w:first-line="-720"/>
+        <w:ind w:left="720"/>
         <w:spacing w:before="240" w:after="240"/>
       </w:pPr>
       <w:r>
@@ -12183,7 +12183,7 @@
     </w:p>
     <w:p>
       <w:pPr>
-        <w:ind w:left="720" w:first-line="-720"/>
+        <w:ind w:left="720"/>
         <w:spacing w:before="240" w:after="240"/>
       </w:pPr>
       <w:r>
@@ -12218,7 +12218,7 @@
     </w:p>
     <w:p>
       <w:pPr>
-        <w:ind w:left="720" w:first-line="-720"/>
+        <w:ind w:left="720"/>
         <w:spacing w:before="240" w:after="240"/>
       </w:pPr>
       <w:r>
@@ -12253,7 +12253,7 @@
     </w:p>
     <w:p>
       <w:pPr>
-        <w:ind w:left="720" w:first-line="-720"/>
+        <w:ind w:left="720"/>
         <w:spacing w:before="240" w:after="240"/>
       </w:pPr>
       <w:r>
@@ -12288,7 +12288,7 @@
     </w:p>
     <w:p>
       <w:pPr>
-        <w:ind w:left="720" w:first-line="-720"/>
+        <w:ind w:left="720"/>
         <w:spacing w:before="240" w:after="240"/>
       </w:pPr>
       <w:r>
@@ -12560,7 +12560,7 @@
     </w:p>
     <w:p>
       <w:pPr>
-        <w:ind w:left="720" w:first-line="-720"/>
+        <w:ind w:left="720"/>
         <w:spacing w:before="240" w:after="240"/>
       </w:pPr>
       <w:r>
@@ -12578,7 +12578,7 @@
     </w:p>
     <w:p>
       <w:pPr>
-        <w:ind w:left="720" w:first-line="-720"/>
+        <w:ind w:left="720"/>
         <w:spacing w:before="240" w:after="240"/>
       </w:pPr>
       <w:r>
@@ -12610,7 +12610,7 @@
     </w:p>
     <w:p>
       <w:pPr>
-        <w:ind w:left="720" w:first-line="-720"/>
+        <w:ind w:left="720"/>
         <w:spacing w:before="240" w:after="240"/>
       </w:pPr>
       <w:r>
@@ -12628,7 +12628,7 @@
     </w:p>
     <w:p>
       <w:pPr>
-        <w:ind w:left="720" w:first-line="-720"/>
+        <w:ind w:left="720"/>
         <w:spacing w:before="240" w:after="240"/>
       </w:pPr>
       <w:r>
@@ -12712,7 +12712,7 @@
     </w:p>
     <w:p>
       <w:pPr>
-        <w:ind w:left="720" w:first-line="-720"/>
+        <w:ind w:left="720"/>
         <w:spacing w:before="240" w:after="240"/>
       </w:pPr>
       <w:r>
@@ -12730,7 +12730,7 @@
     </w:p>
     <w:p>
       <w:pPr>
-        <w:ind w:left="720" w:first-line="-720"/>
+        <w:ind w:left="720"/>
         <w:spacing w:before="240" w:after="240"/>
       </w:pPr>
       <w:r>
@@ -12748,7 +12748,7 @@
     </w:p>
     <w:p>
       <w:pPr>
-        <w:ind w:left="720" w:first-line="-720"/>
+        <w:ind w:left="720"/>
         <w:spacing w:before="240" w:after="240"/>
       </w:pPr>
       <w:r>
@@ -12766,7 +12766,7 @@
     </w:p>
     <w:p>
       <w:pPr>
-        <w:ind w:left="720" w:first-line="-720"/>
+        <w:ind w:left="720"/>
         <w:spacing w:before="240" w:after="240"/>
       </w:pPr>
       <w:r>
@@ -12784,7 +12784,7 @@
     </w:p>
     <w:p>
       <w:pPr>
-        <w:ind w:left="720" w:first-line="-720"/>
+        <w:ind w:left="720"/>
         <w:spacing w:before="240" w:after="240"/>
       </w:pPr>
       <w:r>
@@ -12802,7 +12802,7 @@
     </w:p>
     <w:p>
       <w:pPr>
-        <w:ind w:left="720" w:first-line="-720"/>
+        <w:ind w:left="720"/>
         <w:spacing w:before="240" w:after="240"/>
       </w:pPr>
       <w:r>
@@ -12820,7 +12820,7 @@
     </w:p>
     <w:p>
       <w:pPr>
-        <w:ind w:left="720" w:first-line="-720"/>
+        <w:ind w:left="720"/>
         <w:spacing w:before="240" w:after="240"/>
       </w:pPr>
       <w:r>
@@ -12897,7 +12897,7 @@
     </w:p>
     <w:p>
       <w:pPr>
-        <w:ind w:left="720" w:first-line="-720"/>
+        <w:ind w:left="720"/>
         <w:spacing w:before="240" w:after="240"/>
       </w:pPr>
       <w:r>
@@ -12915,7 +12915,7 @@
     </w:p>
     <w:p>
       <w:pPr>
-        <w:ind w:left="720" w:first-line="-720"/>
+        <w:ind w:left="720"/>
         <w:spacing w:before="240" w:after="240"/>
       </w:pPr>
       <w:r>
@@ -12933,7 +12933,7 @@
     </w:p>
     <w:p>
       <w:pPr>
-        <w:ind w:left="720" w:first-line="-720"/>
+        <w:ind w:left="720"/>
         <w:spacing w:before="240" w:after="240"/>
       </w:pPr>
       <w:r>
@@ -12951,7 +12951,7 @@
     </w:p>
     <w:p>
       <w:pPr>
-        <w:ind w:left="720" w:first-line="-720"/>
+        <w:ind w:left="720"/>
         <w:spacing w:before="240" w:after="240"/>
       </w:pPr>
       <w:r>
@@ -13140,7 +13140,7 @@
     </w:p>
     <w:p>
       <w:pPr>
-        <w:ind w:left="720" w:first-line="-720"/>
+        <w:ind w:left="720"/>
         <w:spacing w:before="240" w:after="240"/>
       </w:pPr>
       <w:r>
@@ -13158,7 +13158,7 @@
     </w:p>
     <w:p>
       <w:pPr>
-        <w:ind w:left="720" w:first-line="-720"/>
+        <w:ind w:left="720"/>
         <w:spacing w:before="240" w:after="240"/>
       </w:pPr>
       <w:r>
@@ -13190,7 +13190,7 @@
     </w:p>
     <w:p>
       <w:pPr>
-        <w:ind w:left="720" w:first-line="-720"/>
+        <w:ind w:left="720"/>
         <w:spacing w:before="240" w:after="240"/>
       </w:pPr>
       <w:r>
@@ -13208,7 +13208,7 @@
     </w:p>
     <w:p>
       <w:pPr>
-        <w:ind w:left="720" w:first-line="-720"/>
+        <w:ind w:left="720"/>
         <w:spacing w:before="240" w:after="240"/>
       </w:pPr>
       <w:r>
@@ -13294,7 +13294,7 @@
     </w:p>
     <w:p>
       <w:pPr>
-        <w:ind w:left="720" w:first-line="-720"/>
+        <w:ind w:left="720"/>
         <w:spacing w:before="240" w:after="240"/>
       </w:pPr>
       <w:r>
@@ -13312,7 +13312,7 @@
     </w:p>
     <w:p>
       <w:pPr>
-        <w:ind w:left="720" w:first-line="-720"/>
+        <w:ind w:left="720"/>
         <w:spacing w:before="240" w:after="240"/>
       </w:pPr>
       <w:r>
@@ -13330,7 +13330,7 @@
     </w:p>
     <w:p>
       <w:pPr>
-        <w:ind w:left="720" w:first-line="-720"/>
+        <w:ind w:left="720"/>
         <w:spacing w:before="240" w:after="240"/>
       </w:pPr>
       <w:r>
@@ -13348,7 +13348,7 @@
     </w:p>
     <w:p>
       <w:pPr>
-        <w:ind w:left="720" w:first-line="-720"/>
+        <w:ind w:left="720"/>
         <w:spacing w:before="240" w:after="240"/>
       </w:pPr>
       <w:r>
@@ -13366,7 +13366,7 @@
     </w:p>
     <w:p>
       <w:pPr>
-        <w:ind w:left="720" w:first-line="-720"/>
+        <w:ind w:left="720"/>
         <w:spacing w:before="240" w:after="240"/>
       </w:pPr>
       <w:r>
@@ -13384,7 +13384,7 @@
     </w:p>
     <w:p>
       <w:pPr>
-        <w:ind w:left="720" w:first-line="-720"/>
+        <w:ind w:left="720"/>
         <w:spacing w:before="240" w:after="240"/>
       </w:pPr>
       <w:r>
@@ -13402,7 +13402,7 @@
     </w:p>
     <w:p>
       <w:pPr>
-        <w:ind w:left="720" w:first-line="-720"/>
+        <w:ind w:left="720"/>
         <w:spacing w:before="240" w:after="240"/>
       </w:pPr>
       <w:r>
@@ -13488,7 +13488,7 @@
     </w:p>
     <w:p>
       <w:pPr>
-        <w:ind w:left="720" w:first-line="-720"/>
+        <w:ind w:left="720"/>
         <w:spacing w:before="240" w:after="240"/>
       </w:pPr>
       <w:r>
@@ -13506,7 +13506,7 @@
     </w:p>
     <w:p>
       <w:pPr>
-        <w:ind w:left="1440" w:first-line="-1440"/>
+        <w:ind w:left="1440"/>
         <w:spacing w:before="240" w:after="240"/>
       </w:pPr>
       <w:r>
@@ -13524,7 +13524,7 @@
     </w:p>
     <w:p>
       <w:pPr>
-        <w:ind w:left="1440" w:first-line="-1440"/>
+        <w:ind w:left="1440"/>
         <w:spacing w:before="240" w:after="240"/>
       </w:pPr>
       <w:r>
@@ -13542,7 +13542,7 @@
     </w:p>
     <w:p>
       <w:pPr>
-        <w:ind w:left="720" w:first-line="-720"/>
+        <w:ind w:left="720"/>
         <w:spacing w:before="240" w:after="240"/>
       </w:pPr>
       <w:r>
@@ -13560,7 +13560,7 @@
     </w:p>
     <w:p>
       <w:pPr>
-        <w:ind w:left="1440" w:first-line="-1440"/>
+        <w:ind w:left="1440"/>
         <w:spacing w:before="240" w:after="240"/>
       </w:pPr>
       <w:r>
@@ -13578,7 +13578,7 @@
     </w:p>
     <w:p>
       <w:pPr>
-        <w:ind w:left="1440" w:first-line="-1440"/>
+        <w:ind w:left="1440"/>
         <w:spacing w:before="240" w:after="240"/>
       </w:pPr>
       <w:r>
@@ -13596,7 +13596,7 @@
     </w:p>
     <w:p>
       <w:pPr>
-        <w:ind w:left="720" w:first-line="-720"/>
+        <w:ind w:left="720"/>
         <w:spacing w:before="240" w:after="240"/>
       </w:pPr>
       <w:r>
@@ -13614,7 +13614,7 @@
     </w:p>
     <w:p>
       <w:pPr>
-        <w:ind w:left="1440" w:first-line="-1440"/>
+        <w:ind w:left="1440"/>
         <w:spacing w:before="240" w:after="240"/>
       </w:pPr>
       <w:r>
@@ -13632,7 +13632,7 @@
     </w:p>
     <w:p>
       <w:pPr>
-        <w:ind w:left="1440" w:first-line="-1440"/>
+        <w:ind w:left="1440"/>
         <w:spacing w:before="240" w:after="240"/>
       </w:pPr>
       <w:r>
@@ -13650,7 +13650,7 @@
     </w:p>
     <w:p>
       <w:pPr>
-        <w:ind w:left="720" w:first-line="-720"/>
+        <w:ind w:left="720"/>
         <w:spacing w:before="240" w:after="240"/>
       </w:pPr>
       <w:r>
@@ -13668,7 +13668,7 @@
     </w:p>
     <w:p>
       <w:pPr>
-        <w:ind w:left="1440" w:first-line="-1440"/>
+        <w:ind w:left="1440"/>
         <w:spacing w:before="240" w:after="240"/>
       </w:pPr>
       <w:r>
@@ -13727,7 +13727,7 @@
     </w:p>
     <w:p>
       <w:pPr>
-        <w:ind w:left="720" w:first-line="-720"/>
+        <w:ind w:left="720"/>
         <w:spacing w:before="240" w:after="240"/>
       </w:pPr>
       <w:r>
@@ -13745,7 +13745,7 @@
     </w:p>
     <w:p>
       <w:pPr>
-        <w:ind w:left="720" w:first-line="-720"/>
+        <w:ind w:left="720"/>
         <w:spacing w:before="240" w:after="240"/>
       </w:pPr>
       <w:r>
@@ -13763,7 +13763,7 @@
     </w:p>
     <w:p>
       <w:pPr>
-        <w:ind w:left="720" w:first-line="-720"/>
+        <w:ind w:left="720"/>
         <w:spacing w:before="240" w:after="240"/>
       </w:pPr>
       <w:r>
@@ -13900,7 +13900,7 @@
     </w:p>
     <w:p>
       <w:pPr>
-        <w:ind w:left="720" w:first-line="-720"/>
+        <w:ind w:left="720"/>
         <w:spacing w:before="240" w:after="240"/>
       </w:pPr>
       <w:r>
@@ -13918,7 +13918,7 @@
     </w:p>
     <w:p>
       <w:pPr>
-        <w:ind w:left="720" w:first-line="-720"/>
+        <w:ind w:left="720"/>
         <w:spacing w:before="240" w:after="240"/>
       </w:pPr>
       <w:r>
@@ -13950,7 +13950,7 @@
     </w:p>
     <w:p>
       <w:pPr>
-        <w:ind w:left="720" w:first-line="-720"/>
+        <w:ind w:left="720"/>
         <w:spacing w:before="240" w:after="240"/>
       </w:pPr>
       <w:r>
@@ -13968,7 +13968,7 @@
     </w:p>
     <w:p>
       <w:pPr>
-        <w:ind w:left="720" w:first-line="-720"/>
+        <w:ind w:left="720"/>
         <w:spacing w:before="240" w:after="240"/>
       </w:pPr>
       <w:r>
@@ -14054,7 +14054,7 @@
     </w:p>
     <w:p>
       <w:pPr>
-        <w:ind w:left="720" w:first-line="-720"/>
+        <w:ind w:left="720"/>
         <w:spacing w:before="240" w:after="240"/>
       </w:pPr>
       <w:r>
@@ -14072,7 +14072,7 @@
     </w:p>
     <w:p>
       <w:pPr>
-        <w:ind w:left="720" w:first-line="-720"/>
+        <w:ind w:left="720"/>
         <w:spacing w:before="240" w:after="240"/>
       </w:pPr>
       <w:r>
@@ -14090,7 +14090,7 @@
     </w:p>
     <w:p>
       <w:pPr>
-        <w:ind w:left="720" w:first-line="-720"/>
+        <w:ind w:left="720"/>
         <w:spacing w:before="240" w:after="240"/>
       </w:pPr>
       <w:r>
@@ -14108,7 +14108,7 @@
     </w:p>
     <w:p>
       <w:pPr>
-        <w:ind w:left="720" w:first-line="-720"/>
+        <w:ind w:left="720"/>
         <w:spacing w:before="240" w:after="240"/>
       </w:pPr>
       <w:r>
@@ -14126,7 +14126,7 @@
     </w:p>
     <w:p>
       <w:pPr>
-        <w:ind w:left="720" w:first-line="-720"/>
+        <w:ind w:left="720"/>
         <w:spacing w:before="240" w:after="240"/>
       </w:pPr>
       <w:r>
@@ -14144,7 +14144,7 @@
     </w:p>
     <w:p>
       <w:pPr>
-        <w:ind w:left="720" w:first-line="-720"/>
+        <w:ind w:left="720"/>
         <w:spacing w:before="240" w:after="240"/>
       </w:pPr>
       <w:r>
@@ -14162,7 +14162,7 @@
     </w:p>
     <w:p>
       <w:pPr>
-        <w:ind w:left="720" w:first-line="-720"/>
+        <w:ind w:left="720"/>
         <w:spacing w:before="240" w:after="240"/>
       </w:pPr>
       <w:r>
@@ -14256,7 +14256,7 @@
     </w:p>
     <w:p>
       <w:pPr>
-        <w:ind w:left="720" w:first-line="-720"/>
+        <w:ind w:left="720"/>
         <w:spacing w:before="240" w:after="240"/>
       </w:pPr>
       <w:r>
@@ -14274,7 +14274,7 @@
     </w:p>
     <w:p>
       <w:pPr>
-        <w:ind w:left="1440" w:first-line="-1440"/>
+        <w:ind w:left="1440"/>
         <w:spacing w:before="240" w:after="240"/>
       </w:pPr>
       <w:r>
@@ -14292,7 +14292,7 @@
     </w:p>
     <w:p>
       <w:pPr>
-        <w:ind w:left="1440" w:first-line="-1440"/>
+        <w:ind w:left="1440"/>
         <w:spacing w:before="240" w:after="240"/>
       </w:pPr>
       <w:r>
@@ -14310,7 +14310,7 @@
     </w:p>
     <w:p>
       <w:pPr>
-        <w:ind w:left="1440" w:first-line="-1440"/>
+        <w:ind w:left="1440"/>
         <w:spacing w:before="240" w:after="240"/>
       </w:pPr>
       <w:r>
@@ -14328,7 +14328,7 @@
     </w:p>
     <w:p>
       <w:pPr>
-        <w:ind w:left="720" w:first-line="-720"/>
+        <w:ind w:left="720"/>
         <w:spacing w:before="240" w:after="240"/>
       </w:pPr>
       <w:r>
@@ -14346,7 +14346,7 @@
     </w:p>
     <w:p>
       <w:pPr>
-        <w:ind w:left="1440" w:first-line="-1440"/>
+        <w:ind w:left="1440"/>
         <w:spacing w:before="240" w:after="240"/>
       </w:pPr>
       <w:r>
@@ -14364,7 +14364,7 @@
     </w:p>
     <w:p>
       <w:pPr>
-        <w:ind w:left="1440" w:first-line="-1440"/>
+        <w:ind w:left="1440"/>
         <w:spacing w:before="240" w:after="240"/>
       </w:pPr>
       <w:r>
@@ -14382,7 +14382,7 @@
     </w:p>
     <w:p>
       <w:pPr>
-        <w:ind w:left="1440" w:first-line="-1440"/>
+        <w:ind w:left="1440"/>
         <w:spacing w:before="240" w:after="240"/>
       </w:pPr>
       <w:r>
@@ -14400,7 +14400,7 @@
     </w:p>
     <w:p>
       <w:pPr>
-        <w:ind w:left="720" w:first-line="-720"/>
+        <w:ind w:left="720"/>
         <w:spacing w:before="240" w:after="240"/>
       </w:pPr>
       <w:r>
@@ -14418,7 +14418,7 @@
     </w:p>
     <w:p>
       <w:pPr>
-        <w:ind w:left="1440" w:first-line="-1440"/>
+        <w:ind w:left="1440"/>
         <w:spacing w:before="240" w:after="240"/>
       </w:pPr>
       <w:r>
@@ -14436,7 +14436,7 @@
     </w:p>
     <w:p>
       <w:pPr>
-        <w:ind w:left="1440" w:first-line="-1440"/>
+        <w:ind w:left="1440"/>
         <w:spacing w:before="240" w:after="240"/>
       </w:pPr>
       <w:r>
@@ -14454,7 +14454,7 @@
     </w:p>
     <w:p>
       <w:pPr>
-        <w:ind w:left="1440" w:first-line="-1440"/>
+        <w:ind w:left="1440"/>
         <w:spacing w:before="240" w:after="240"/>
       </w:pPr>
       <w:r>
@@ -14472,7 +14472,7 @@
     </w:p>
     <w:p>
       <w:pPr>
-        <w:ind w:left="720" w:first-line="-720"/>
+        <w:ind w:left="720"/>
         <w:spacing w:before="240" w:after="240"/>
       </w:pPr>
       <w:r>
@@ -14490,7 +14490,7 @@
     </w:p>
     <w:p>
       <w:pPr>
-        <w:ind w:left="1440" w:first-line="-1440"/>
+        <w:ind w:left="1440"/>
         <w:spacing w:before="240" w:after="240"/>
       </w:pPr>
       <w:r>
@@ -14508,7 +14508,7 @@
     </w:p>
     <w:p>
       <w:pPr>
-        <w:ind w:left="1440" w:first-line="-1440"/>
+        <w:ind w:left="1440"/>
         <w:spacing w:before="240" w:after="240"/>
       </w:pPr>
       <w:r>
@@ -14526,7 +14526,7 @@
     </w:p>
     <w:p>
       <w:pPr>
-        <w:ind w:left="1440" w:first-line="-1440"/>
+        <w:ind w:left="1440"/>
         <w:spacing w:before="240" w:after="240"/>
       </w:pPr>
       <w:r>
@@ -14585,7 +14585,7 @@
     </w:p>
     <w:p>
       <w:pPr>
-        <w:ind w:left="720" w:first-line="-720"/>
+        <w:ind w:left="720"/>
         <w:spacing w:before="240" w:after="240"/>
       </w:pPr>
       <w:r>
@@ -14603,7 +14603,7 @@
     </w:p>
     <w:p>
       <w:pPr>
-        <w:ind w:left="720" w:first-line="-720"/>
+        <w:ind w:left="720"/>
         <w:spacing w:before="240" w:after="240"/>
       </w:pPr>
       <w:r>
@@ -14621,7 +14621,7 @@
     </w:p>
     <w:p>
       <w:pPr>
-        <w:ind w:left="720" w:first-line="-720"/>
+        <w:ind w:left="720"/>
         <w:spacing w:before="240" w:after="240"/>
       </w:pPr>
       <w:r>
@@ -14654,7 +14654,7 @@
     </w:p>
     <w:p>
       <w:pPr>
-        <w:ind w:left="720" w:first-line="-720"/>
+        <w:ind w:left="720"/>
         <w:spacing w:before="240" w:after="240"/>
       </w:pPr>
       <w:r>
@@ -14672,7 +14672,7 @@
     </w:p>
     <w:p>
       <w:pPr>
-        <w:ind w:left="720" w:first-line="-720"/>
+        <w:ind w:left="720"/>
         <w:spacing w:before="240" w:after="240"/>
       </w:pPr>
       <w:r>
@@ -14707,7 +14707,7 @@
     </w:p>
     <w:p>
       <w:pPr>
-        <w:ind w:left="720" w:first-line="-720"/>
+        <w:ind w:left="720"/>
         <w:spacing w:before="240" w:after="240"/>
       </w:pPr>
       <w:r>
@@ -14757,7 +14757,7 @@
     </w:p>
     <w:p>
       <w:pPr>
-        <w:ind w:left="720" w:first-line="-720"/>
+        <w:ind w:left="720"/>
         <w:spacing w:before="240" w:after="240"/>
       </w:pPr>
       <w:r>
@@ -14795,7 +14795,7 @@
     </w:p>
     <w:p>
       <w:pPr>
-        <w:ind w:left="720" w:first-line="-720"/>
+        <w:ind w:left="720"/>
         <w:spacing w:before="240" w:after="240"/>
       </w:pPr>
       <w:r>
@@ -14833,7 +14833,7 @@
     </w:p>
     <w:p>
       <w:pPr>
-        <w:ind w:left="720" w:first-line="-720"/>
+        <w:ind w:left="720"/>
         <w:spacing w:before="240" w:after="240"/>
       </w:pPr>
       <w:r>
@@ -14871,7 +14871,7 @@
     </w:p>
     <w:p>
       <w:pPr>
-        <w:ind w:left="720" w:first-line="-720"/>
+        <w:ind w:left="720"/>
         <w:spacing w:before="240" w:after="240"/>
       </w:pPr>
       <w:r>
@@ -14924,7 +14924,7 @@
     </w:p>
     <w:p>
       <w:pPr>
-        <w:ind w:left="720" w:first-line="-720"/>
+        <w:ind w:left="720"/>
         <w:spacing w:before="240" w:after="240"/>
       </w:pPr>
       <w:r>
@@ -14962,7 +14962,7 @@
     </w:p>
     <w:p>
       <w:pPr>
-        <w:ind w:left="720" w:first-line="-720"/>
+        <w:ind w:left="720"/>
         <w:spacing w:before="240" w:after="240"/>
       </w:pPr>
       <w:r>
@@ -15000,7 +15000,7 @@
     </w:p>
     <w:p>
       <w:pPr>
-        <w:ind w:left="720" w:first-line="-720"/>
+        <w:ind w:left="720"/>
         <w:spacing w:before="240" w:after="240"/>
       </w:pPr>
       <w:r>
@@ -15148,7 +15148,7 @@
     </w:p>
     <w:p>
       <w:pPr>
-        <w:ind w:left="720" w:first-line="-720"/>
+        <w:ind w:left="720"/>
         <w:spacing w:before="240" w:after="240"/>
       </w:pPr>
       <w:r>
@@ -15166,7 +15166,7 @@
     </w:p>
     <w:p>
       <w:pPr>
-        <w:ind w:left="720" w:first-line="-720"/>
+        <w:ind w:left="720"/>
         <w:spacing w:before="240" w:after="240"/>
       </w:pPr>
       <w:r>
@@ -15198,7 +15198,7 @@
     </w:p>
     <w:p>
       <w:pPr>
-        <w:ind w:left="720" w:first-line="-720"/>
+        <w:ind w:left="720"/>
         <w:spacing w:before="240" w:after="240"/>
       </w:pPr>
       <w:r>
@@ -15216,7 +15216,7 @@
     </w:p>
     <w:p>
       <w:pPr>
-        <w:ind w:left="720" w:first-line="-720"/>
+        <w:ind w:left="720"/>
         <w:spacing w:before="240" w:after="240"/>
       </w:pPr>
       <w:r>
@@ -15315,7 +15315,7 @@
     </w:p>
     <w:p>
       <w:pPr>
-        <w:ind w:left="720" w:first-line="-720"/>
+        <w:ind w:left="720"/>
         <w:spacing w:before="240" w:after="240"/>
       </w:pPr>
       <w:r>
@@ -15333,7 +15333,7 @@
     </w:p>
     <w:p>
       <w:pPr>
-        <w:ind w:left="720" w:first-line="-720"/>
+        <w:ind w:left="720"/>
         <w:spacing w:before="240" w:after="240"/>
       </w:pPr>
       <w:r>
@@ -15351,7 +15351,7 @@
     </w:p>
     <w:p>
       <w:pPr>
-        <w:ind w:left="720" w:first-line="-720"/>
+        <w:ind w:left="720"/>
         <w:spacing w:before="240" w:after="240"/>
       </w:pPr>
       <w:r>
@@ -15369,7 +15369,7 @@
     </w:p>
     <w:p>
       <w:pPr>
-        <w:ind w:left="720" w:first-line="-720"/>
+        <w:ind w:left="720"/>
         <w:spacing w:before="240" w:after="240"/>
       </w:pPr>
       <w:r>
@@ -15387,7 +15387,7 @@
     </w:p>
     <w:p>
       <w:pPr>
-        <w:ind w:left="720" w:first-line="-720"/>
+        <w:ind w:left="720"/>
         <w:spacing w:before="240" w:after="240"/>
       </w:pPr>
       <w:r>
@@ -15405,7 +15405,7 @@
     </w:p>
     <w:p>
       <w:pPr>
-        <w:ind w:left="720" w:first-line="-720"/>
+        <w:ind w:left="720"/>
         <w:spacing w:before="240" w:after="240"/>
       </w:pPr>
       <w:r>
@@ -15423,7 +15423,7 @@
     </w:p>
     <w:p>
       <w:pPr>
-        <w:ind w:left="720" w:first-line="-720"/>
+        <w:ind w:left="720"/>
         <w:spacing w:before="240" w:after="240"/>
       </w:pPr>
       <w:r>
@@ -15501,7 +15501,7 @@
     </w:p>
     <w:p>
       <w:pPr>
-        <w:ind w:left="720" w:first-line="-720"/>
+        <w:ind w:left="720"/>
         <w:spacing w:before="240" w:after="240"/>
       </w:pPr>
       <w:r>
@@ -15519,7 +15519,7 @@
     </w:p>
     <w:p>
       <w:pPr>
-        <w:ind w:left="1440" w:first-line="-1440"/>
+        <w:ind w:left="1440"/>
         <w:spacing w:before="240" w:after="240"/>
       </w:pPr>
       <w:r>
@@ -15537,7 +15537,7 @@
     </w:p>
     <w:p>
       <w:pPr>
-        <w:ind w:left="1440" w:first-line="-1440"/>
+        <w:ind w:left="1440"/>
         <w:spacing w:before="240" w:after="240"/>
       </w:pPr>
       <w:r>
@@ -15555,7 +15555,7 @@
     </w:p>
     <w:p>
       <w:pPr>
-        <w:ind w:left="1440" w:first-line="-1440"/>
+        <w:ind w:left="1440"/>
         <w:spacing w:before="240" w:after="240"/>
       </w:pPr>
       <w:r>
@@ -15573,7 +15573,7 @@
     </w:p>
     <w:p>
       <w:pPr>
-        <w:ind w:left="720" w:first-line="-720"/>
+        <w:ind w:left="720"/>
         <w:spacing w:before="240" w:after="240"/>
       </w:pPr>
       <w:r>
@@ -15591,7 +15591,7 @@
     </w:p>
     <w:p>
       <w:pPr>
-        <w:ind w:left="1440" w:first-line="-1440"/>
+        <w:ind w:left="1440"/>
         <w:spacing w:before="240" w:after="240"/>
       </w:pPr>
       <w:r>
@@ -15609,7 +15609,7 @@
     </w:p>
     <w:p>
       <w:pPr>
-        <w:ind w:left="1440" w:first-line="-1440"/>
+        <w:ind w:left="1440"/>
         <w:spacing w:before="240" w:after="240"/>
       </w:pPr>
       <w:r>
@@ -15627,7 +15627,7 @@
     </w:p>
     <w:p>
       <w:pPr>
-        <w:ind w:left="1440" w:first-line="-1440"/>
+        <w:ind w:left="1440"/>
         <w:spacing w:before="240" w:after="240"/>
       </w:pPr>
       <w:r>
@@ -15645,7 +15645,7 @@
     </w:p>
     <w:p>
       <w:pPr>
-        <w:ind w:left="720" w:first-line="-720"/>
+        <w:ind w:left="720"/>
         <w:spacing w:before="240" w:after="240"/>
       </w:pPr>
       <w:r>
@@ -15663,7 +15663,7 @@
     </w:p>
     <w:p>
       <w:pPr>
-        <w:ind w:left="1440" w:first-line="-1440"/>
+        <w:ind w:left="1440"/>
         <w:spacing w:before="240" w:after="240"/>
       </w:pPr>
       <w:r>
@@ -15681,7 +15681,7 @@
     </w:p>
     <w:p>
       <w:pPr>
-        <w:ind w:left="1440" w:first-line="-1440"/>
+        <w:ind w:left="1440"/>
         <w:spacing w:before="240" w:after="240"/>
       </w:pPr>
       <w:r>
@@ -15699,7 +15699,7 @@
     </w:p>
     <w:p>
       <w:pPr>
-        <w:ind w:left="1440" w:first-line="-1440"/>
+        <w:ind w:left="1440"/>
         <w:spacing w:before="240" w:after="240"/>
       </w:pPr>
       <w:r>
@@ -15717,7 +15717,7 @@
     </w:p>
     <w:p>
       <w:pPr>
-        <w:ind w:left="720" w:first-line="-720"/>
+        <w:ind w:left="720"/>
         <w:spacing w:before="240" w:after="240"/>
       </w:pPr>
       <w:r>
@@ -15735,7 +15735,7 @@
     </w:p>
     <w:p>
       <w:pPr>
-        <w:ind w:left="1440" w:first-line="-1440"/>
+        <w:ind w:left="1440"/>
         <w:spacing w:before="240" w:after="240"/>
       </w:pPr>
       <w:r>
@@ -15753,7 +15753,7 @@
     </w:p>
     <w:p>
       <w:pPr>
-        <w:ind w:left="1440" w:first-line="-1440"/>
+        <w:ind w:left="1440"/>
         <w:spacing w:before="240" w:after="240"/>
       </w:pPr>
       <w:r>
@@ -15771,7 +15771,7 @@
     </w:p>
     <w:p>
       <w:pPr>
-        <w:ind w:left="1440" w:first-line="-1440"/>
+        <w:ind w:left="1440"/>
         <w:spacing w:before="240" w:after="240"/>
       </w:pPr>
       <w:r>
@@ -15830,7 +15830,7 @@
     </w:p>
     <w:p>
       <w:pPr>
-        <w:ind w:left="720" w:first-line="-720"/>
+        <w:ind w:left="720"/>
         <w:spacing w:before="240" w:after="240"/>
       </w:pPr>
       <w:r>
@@ -15848,7 +15848,7 @@
     </w:p>
     <w:p>
       <w:pPr>
-        <w:ind w:left="720" w:first-line="-720"/>
+        <w:ind w:left="720"/>
         <w:spacing w:before="240" w:after="240"/>
       </w:pPr>
       <w:r>
@@ -15866,7 +15866,7 @@
     </w:p>
     <w:p>
       <w:pPr>
-        <w:ind w:left="720" w:first-line="-720"/>
+        <w:ind w:left="720"/>
         <w:spacing w:before="240" w:after="240"/>
       </w:pPr>
       <w:r>
@@ -15897,7 +15897,7 @@
     </w:p>
     <w:p>
       <w:pPr>
-        <w:ind w:left="720" w:first-line="-720"/>
+        <w:ind w:left="720"/>
         <w:spacing w:before="240" w:after="240"/>
       </w:pPr>
       <w:r>
@@ -15932,7 +15932,7 @@
     </w:p>
     <w:p>
       <w:pPr>
-        <w:ind w:left="720" w:first-line="-720"/>
+        <w:ind w:left="720"/>
         <w:spacing w:before="240" w:after="240"/>
       </w:pPr>
       <w:r>
@@ -15967,7 +15967,7 @@
     </w:p>
     <w:p>
       <w:pPr>
-        <w:ind w:left="720" w:first-line="-720"/>
+        <w:ind w:left="720"/>
         <w:spacing w:before="240" w:after="240"/>
       </w:pPr>
       <w:r>
@@ -16002,7 +16002,7 @@
     </w:p>
     <w:p>
       <w:pPr>
-        <w:ind w:left="720" w:first-line="-720"/>
+        <w:ind w:left="720"/>
         <w:spacing w:before="240" w:after="240"/>
       </w:pPr>
       <w:r>
@@ -16037,7 +16037,7 @@
     </w:p>
     <w:p>
       <w:pPr>
-        <w:ind w:left="720" w:first-line="-720"/>
+        <w:ind w:left="720"/>
         <w:spacing w:before="240" w:after="240"/>
       </w:pPr>
       <w:r>
@@ -16072,7 +16072,7 @@
     </w:p>
     <w:p>
       <w:pPr>
-        <w:ind w:left="720" w:first-line="-720"/>
+        <w:ind w:left="720"/>
         <w:spacing w:before="240" w:after="240"/>
       </w:pPr>
       <w:r>
@@ -16107,7 +16107,7 @@
     </w:p>
     <w:p>
       <w:pPr>
-        <w:ind w:left="720" w:first-line="-720"/>
+        <w:ind w:left="720"/>
         <w:spacing w:before="240" w:after="240"/>
       </w:pPr>
       <w:r>
@@ -16142,7 +16142,7 @@
     </w:p>
     <w:p>
       <w:pPr>
-        <w:ind w:left="720" w:first-line="-720"/>
+        <w:ind w:left="720"/>
         <w:spacing w:before="240" w:after="240"/>
       </w:pPr>
       <w:r>
@@ -16177,7 +16177,7 @@
     </w:p>
     <w:p>
       <w:pPr>
-        <w:ind w:left="720" w:first-line="-720"/>
+        <w:ind w:left="720"/>
         <w:spacing w:before="240" w:after="240"/>
       </w:pPr>
       <w:r>
@@ -16227,7 +16227,7 @@
     </w:p>
     <w:p>
       <w:pPr>
-        <w:ind w:left="720" w:first-line="-720"/>
+        <w:ind w:left="720"/>
         <w:spacing w:before="240" w:after="240"/>
       </w:pPr>
       <w:r>
@@ -16265,7 +16265,7 @@
     </w:p>
     <w:p>
       <w:pPr>
-        <w:ind w:left="720" w:first-line="-720"/>
+        <w:ind w:left="720"/>
         <w:spacing w:before="240" w:after="240"/>
       </w:pPr>
       <w:r>
@@ -16303,7 +16303,7 @@
     </w:p>
     <w:p>
       <w:pPr>
-        <w:ind w:left="720" w:first-line="-720"/>
+        <w:ind w:left="720"/>
         <w:spacing w:before="240" w:after="240"/>
       </w:pPr>
       <w:r>
@@ -16341,7 +16341,7 @@
     </w:p>
     <w:p>
       <w:pPr>
-        <w:ind w:left="720" w:first-line="-720"/>
+        <w:ind w:left="720"/>
         <w:spacing w:before="240" w:after="240"/>
       </w:pPr>
       <w:r>
@@ -16394,7 +16394,7 @@
     </w:p>
     <w:p>
       <w:pPr>
-        <w:ind w:left="720" w:first-line="-720"/>
+        <w:ind w:left="720"/>
         <w:spacing w:before="240" w:after="240"/>
       </w:pPr>
       <w:r>
@@ -16432,7 +16432,7 @@
     </w:p>
     <w:p>
       <w:pPr>
-        <w:ind w:left="720" w:first-line="-720"/>
+        <w:ind w:left="720"/>
         <w:spacing w:before="240" w:after="240"/>
       </w:pPr>
       <w:r>
@@ -16470,7 +16470,7 @@
     </w:p>
     <w:p>
       <w:pPr>
-        <w:ind w:left="720" w:first-line="-720"/>
+        <w:ind w:left="720"/>
         <w:spacing w:before="240" w:after="240"/>
       </w:pPr>
       <w:r>
@@ -16553,7 +16553,7 @@
     </w:p>
     <w:p>
       <w:pPr>
-        <w:ind w:left="720" w:first-line="-720"/>
+        <w:ind w:left="720"/>
         <w:spacing w:before="240" w:after="240"/>
       </w:pPr>
       <w:r>
@@ -16571,7 +16571,7 @@
     </w:p>
     <w:p>
       <w:pPr>
-        <w:ind w:left="720" w:first-line="-720"/>
+        <w:ind w:left="720"/>
         <w:spacing w:before="240" w:after="240"/>
       </w:pPr>
       <w:r>
@@ -16589,7 +16589,7 @@
     </w:p>
     <w:p>
       <w:pPr>
-        <w:ind w:left="720" w:first-line="-720"/>
+        <w:ind w:left="720"/>
         <w:spacing w:before="240" w:after="240"/>
       </w:pPr>
       <w:r>
@@ -16607,7 +16607,7 @@
     </w:p>
     <w:p>
       <w:pPr>
-        <w:ind w:left="720" w:first-line="-720"/>
+        <w:ind w:left="720"/>
         <w:spacing w:before="240" w:after="240"/>
       </w:pPr>
       <w:r>
@@ -16625,7 +16625,7 @@
     </w:p>
     <w:p>
       <w:pPr>
-        <w:ind w:left="720" w:first-line="-720"/>
+        <w:ind w:left="720"/>
         <w:spacing w:before="240" w:after="240"/>
       </w:pPr>
       <w:r>
@@ -16643,7 +16643,7 @@
     </w:p>
     <w:p>
       <w:pPr>
-        <w:ind w:left="720" w:first-line="-720"/>
+        <w:ind w:left="720"/>
         <w:spacing w:before="240" w:after="240"/>
       </w:pPr>
       <w:r>
@@ -16677,7 +16677,7 @@
     </w:p>
     <w:p>
       <w:pPr>
-        <w:ind w:left="720" w:first-line="-720"/>
+        <w:ind w:left="720"/>
         <w:spacing w:before="240" w:after="240"/>
       </w:pPr>
       <w:r>
@@ -16695,7 +16695,7 @@
     </w:p>
     <w:p>
       <w:pPr>
-        <w:ind w:left="720" w:first-line="-720"/>
+        <w:ind w:left="720"/>
         <w:spacing w:before="240" w:after="240"/>
       </w:pPr>
       <w:r>
@@ -16713,7 +16713,7 @@
     </w:p>
     <w:p>
       <w:pPr>
-        <w:ind w:left="720" w:first-line="-720"/>
+        <w:ind w:left="720"/>
         <w:spacing w:before="240" w:after="240"/>
       </w:pPr>
       <w:r>
@@ -16731,7 +16731,7 @@
     </w:p>
     <w:p>
       <w:pPr>
-        <w:ind w:left="720" w:first-line="-720"/>
+        <w:ind w:left="720"/>
         <w:spacing w:before="240" w:after="240"/>
       </w:pPr>
       <w:r>
@@ -16749,7 +16749,7 @@
     </w:p>
     <w:p>
       <w:pPr>
-        <w:ind w:left="720" w:first-line="-720"/>
+        <w:ind w:left="720"/>
         <w:spacing w:before="240" w:after="240"/>
       </w:pPr>
       <w:r>
@@ -16767,7 +16767,7 @@
     </w:p>
     <w:p>
       <w:pPr>
-        <w:ind w:left="720" w:first-line="-720"/>
+        <w:ind w:left="720"/>
         <w:spacing w:before="240" w:after="240"/>
       </w:pPr>
       <w:r>
@@ -16785,7 +16785,7 @@
     </w:p>
     <w:p>
       <w:pPr>
-        <w:ind w:left="720" w:first-line="-720"/>
+        <w:ind w:left="720"/>
         <w:spacing w:before="240" w:after="240"/>
       </w:pPr>
       <w:r>
@@ -16803,7 +16803,7 @@
     </w:p>
     <w:p>
       <w:pPr>
-        <w:ind w:left="720" w:first-line="-720"/>
+        <w:ind w:left="720"/>
         <w:spacing w:before="240" w:after="240"/>
       </w:pPr>
       <w:r>
@@ -16821,7 +16821,7 @@
     </w:p>
     <w:p>
       <w:pPr>
-        <w:ind w:left="720" w:first-line="-720"/>
+        <w:ind w:left="720"/>
         <w:spacing w:before="240" w:after="240"/>
       </w:pPr>
       <w:r>
@@ -16960,7 +16960,7 @@
     </w:p>
     <w:p>
       <w:pPr>
-        <w:ind w:left="720" w:first-line="-720"/>
+        <w:ind w:left="720"/>
         <w:spacing w:before="240" w:after="240"/>
       </w:pPr>
       <w:r>
@@ -16978,7 +16978,7 @@
     </w:p>
     <w:p>
       <w:pPr>
-        <w:ind w:left="720" w:first-line="-720"/>
+        <w:ind w:left="720"/>
         <w:spacing w:before="240" w:after="240"/>
       </w:pPr>
       <w:r>
@@ -16996,7 +16996,7 @@
     </w:p>
     <w:p>
       <w:pPr>
-        <w:ind w:left="720" w:first-line="-720"/>
+        <w:ind w:left="720"/>
         <w:spacing w:before="240" w:after="240"/>
       </w:pPr>
       <w:r>
@@ -17028,7 +17028,7 @@
     </w:p>
     <w:p>
       <w:pPr>
-        <w:ind w:left="720" w:first-line="-720"/>
+        <w:ind w:left="720"/>
         <w:spacing w:before="240" w:after="240"/>
       </w:pPr>
       <w:r>
@@ -17046,7 +17046,7 @@
     </w:p>
     <w:p>
       <w:pPr>
-        <w:ind w:left="720" w:first-line="-720"/>
+        <w:ind w:left="720"/>
         <w:spacing w:before="240" w:after="240"/>
       </w:pPr>
       <w:r>
@@ -17064,7 +17064,7 @@
     </w:p>
     <w:p>
       <w:pPr>
-        <w:ind w:left="720" w:first-line="-720"/>
+        <w:ind w:left="720"/>
         <w:spacing w:before="240" w:after="240"/>
       </w:pPr>
       <w:r>
@@ -17082,7 +17082,7 @@
     </w:p>
     <w:p>
       <w:pPr>
-        <w:ind w:left="720" w:first-line="-720"/>
+        <w:ind w:left="720"/>
         <w:spacing w:before="240" w:after="240"/>
       </w:pPr>
       <w:r>
@@ -17141,7 +17141,7 @@
     </w:p>
     <w:p>
       <w:pPr>
-        <w:ind w:left="720" w:first-line="-720"/>
+        <w:ind w:left="720"/>
         <w:spacing w:before="240" w:after="240"/>
       </w:pPr>
       <w:r>
@@ -17159,7 +17159,7 @@
     </w:p>
     <w:p>
       <w:pPr>
-        <w:ind w:left="720" w:first-line="-720"/>
+        <w:ind w:left="720"/>
         <w:spacing w:before="240" w:after="240"/>
       </w:pPr>
       <w:r>
@@ -17194,7 +17194,7 @@
     </w:p>
     <w:p>
       <w:pPr>
-        <w:ind w:left="720" w:first-line="-720"/>
+        <w:ind w:left="720"/>
         <w:spacing w:before="240" w:after="240"/>
       </w:pPr>
       <w:r>
@@ -17241,7 +17241,7 @@
     </w:p>
     <w:p>
       <w:pPr>
-        <w:ind w:left="720" w:first-line="-720"/>
+        <w:ind w:left="720"/>
         <w:spacing w:before="240" w:after="240"/>
       </w:pPr>
       <w:r>
@@ -17259,7 +17259,7 @@
     </w:p>
     <w:p>
       <w:pPr>
-        <w:ind w:left="720" w:first-line="-720"/>
+        <w:ind w:left="720"/>
         <w:spacing w:before="240" w:after="240"/>
       </w:pPr>
       <w:r>
@@ -17277,7 +17277,7 @@
     </w:p>
     <w:p>
       <w:pPr>
-        <w:ind w:left="720" w:first-line="-720"/>
+        <w:ind w:left="720"/>
         <w:spacing w:before="240" w:after="240"/>
       </w:pPr>
       <w:r>
@@ -17309,7 +17309,7 @@
     </w:p>
     <w:p>
       <w:pPr>
-        <w:ind w:left="720" w:first-line="-720"/>
+        <w:ind w:left="720"/>
         <w:spacing w:before="240" w:after="240"/>
       </w:pPr>
       <w:r>
@@ -17327,7 +17327,7 @@
     </w:p>
     <w:p>
       <w:pPr>
-        <w:ind w:left="720" w:first-line="-720"/>
+        <w:ind w:left="720"/>
         <w:spacing w:before="240" w:after="240"/>
       </w:pPr>
       <w:r>
@@ -17345,7 +17345,7 @@
     </w:p>
     <w:p>
       <w:pPr>
-        <w:ind w:left="720" w:first-line="-720"/>
+        <w:ind w:left="720"/>
         <w:spacing w:before="240" w:after="240"/>
       </w:pPr>
       <w:r>
@@ -17377,7 +17377,7 @@
     </w:p>
     <w:p>
       <w:pPr>
-        <w:ind w:left="720" w:first-line="-720"/>
+        <w:ind w:left="720"/>
         <w:spacing w:before="240" w:after="240"/>
       </w:pPr>
       <w:r>
@@ -17395,7 +17395,7 @@
     </w:p>
     <w:p>
       <w:pPr>
-        <w:ind w:left="720" w:first-line="-720"/>
+        <w:ind w:left="720"/>
         <w:spacing w:before="240" w:after="240"/>
       </w:pPr>
       <w:r>
@@ -17413,7 +17413,7 @@
     </w:p>
     <w:p>
       <w:pPr>
-        <w:ind w:left="720" w:first-line="-720"/>
+        <w:ind w:left="720"/>
         <w:spacing w:before="240" w:after="240"/>
       </w:pPr>
       <w:r>
@@ -17459,7 +17459,7 @@
     </w:p>
     <w:p>
       <w:pPr>
-        <w:ind w:left="720" w:first-line="-720"/>
+        <w:ind w:left="720"/>
         <w:spacing w:before="240" w:after="240"/>
       </w:pPr>
       <w:r>
@@ -17477,7 +17477,7 @@
     </w:p>
     <w:p>
       <w:pPr>
-        <w:ind w:left="720" w:first-line="-720"/>
+        <w:ind w:left="720"/>
         <w:spacing w:before="240" w:after="240"/>
       </w:pPr>
       <w:r>
@@ -17495,7 +17495,7 @@
     </w:p>
     <w:p>
       <w:pPr>
-        <w:ind w:left="720" w:first-line="-720"/>
+        <w:ind w:left="720"/>
         <w:spacing w:before="240" w:after="240"/>
       </w:pPr>
       <w:r>
@@ -17513,7 +17513,7 @@
     </w:p>
     <w:p>
       <w:pPr>
-        <w:ind w:left="720" w:first-line="-720"/>
+        <w:ind w:left="720"/>
         <w:spacing w:before="240" w:after="240"/>
       </w:pPr>
       <w:r>
@@ -17531,7 +17531,7 @@
     </w:p>
     <w:p>
       <w:pPr>
-        <w:ind w:left="720" w:first-line="-720"/>
+        <w:ind w:left="720"/>
         <w:spacing w:before="240" w:after="240"/>
       </w:pPr>
       <w:r>
@@ -17564,7 +17564,7 @@
     </w:p>
     <w:p>
       <w:pPr>
-        <w:ind w:left="720" w:first-line="-720"/>
+        <w:ind w:left="720"/>
         <w:spacing w:before="240" w:after="240"/>
       </w:pPr>
       <w:r>
@@ -17599,7 +17599,7 @@
     </w:p>
     <w:p>
       <w:pPr>
-        <w:ind w:left="720" w:first-line="-720"/>
+        <w:ind w:left="720"/>
         <w:spacing w:before="240" w:after="240"/>
       </w:pPr>
       <w:r>
@@ -17634,7 +17634,7 @@
     </w:p>
     <w:p>
       <w:pPr>
-        <w:ind w:left="720" w:first-line="-720"/>
+        <w:ind w:left="720"/>
         <w:spacing w:before="240" w:after="240"/>
       </w:pPr>
       <w:r>
@@ -18022,7 +18022,7 @@
     </w:p>
     <w:p>
       <w:pPr>
-        <w:ind w:left="720" w:first-line="-720"/>
+        <w:ind w:left="720"/>
         <w:spacing w:before="240" w:after="240"/>
       </w:pPr>
       <w:r>
@@ -18049,7 +18049,7 @@
     </w:p>
     <w:p>
       <w:pPr>
-        <w:ind w:left="720" w:first-line="-720"/>
+        <w:ind w:left="720"/>
         <w:spacing w:before="240" w:after="240"/>
       </w:pPr>
       <w:r>
@@ -18068,7 +18068,7 @@
     </w:p>
     <w:p>
       <w:pPr>
-        <w:ind w:left="1440" w:first-line="-1440"/>
+        <w:ind w:left="1440"/>
         <w:spacing w:before="240" w:after="240"/>
       </w:pPr>
       <w:r>
@@ -18086,7 +18086,7 @@
     </w:p>
     <w:p>
       <w:pPr>
-        <w:ind w:left="1440" w:first-line="-1440"/>
+        <w:ind w:left="1440"/>
         <w:spacing w:before="240" w:after="240"/>
       </w:pPr>
       <w:r>
@@ -18104,7 +18104,7 @@
     </w:p>
     <w:p>
       <w:pPr>
-        <w:ind w:left="1440" w:first-line="-1440"/>
+        <w:ind w:left="1440"/>
         <w:spacing w:before="240" w:after="240"/>
       </w:pPr>
       <w:r>
@@ -18189,7 +18189,7 @@
     </w:p>
     <w:p>
       <w:pPr>
-        <w:ind w:left="720" w:first-line="-720"/>
+        <w:ind w:left="720"/>
         <w:spacing w:before="240" w:after="240"/>
       </w:pPr>
       <w:r>
@@ -18256,7 +18256,7 @@
     </w:p>
     <w:p>
       <w:pPr>
-        <w:ind w:left="720" w:first-line="-720"/>
+        <w:ind w:left="720"/>
         <w:spacing w:before="240" w:after="240"/>
       </w:pPr>
       <w:r>
@@ -18275,7 +18275,7 @@
     </w:p>
     <w:p>
       <w:pPr>
-        <w:ind w:left="720" w:first-line="-720"/>
+        <w:ind w:left="720"/>
         <w:spacing w:before="240" w:after="240"/>
       </w:pPr>
       <w:r>
@@ -18309,7 +18309,7 @@
     </w:p>
     <w:p>
       <w:pPr>
-        <w:ind w:left="720" w:first-line="-720"/>
+        <w:ind w:left="720"/>
         <w:spacing w:before="240" w:after="240"/>
       </w:pPr>
       <w:r>
@@ -18384,7 +18384,7 @@
     </w:p>
     <w:p>
       <w:pPr>
-        <w:ind w:left="720" w:first-line="-720"/>
+        <w:ind w:left="720"/>
         <w:spacing w:before="240" w:after="240"/>
       </w:pPr>
       <w:r>
@@ -18418,7 +18418,7 @@
     </w:p>
     <w:p>
       <w:pPr>
-        <w:ind w:left="720" w:first-line="-720"/>
+        <w:ind w:left="720"/>
         <w:spacing w:before="240" w:after="240"/>
       </w:pPr>
       <w:r>
@@ -18468,7 +18468,7 @@
     </w:p>
     <w:p>
       <w:pPr>
-        <w:ind w:left="720" w:first-line="-720"/>
+        <w:ind w:left="720"/>
         <w:spacing w:before="240" w:after="240"/>
       </w:pPr>
       <w:r>
@@ -18486,7 +18486,7 @@
     </w:p>
     <w:p>
       <w:pPr>
-        <w:ind w:left="720" w:first-line="-720"/>
+        <w:ind w:left="720"/>
         <w:spacing w:before="240" w:after="240"/>
       </w:pPr>
       <w:r>
@@ -18518,7 +18518,7 @@
     </w:p>
     <w:p>
       <w:pPr>
-        <w:ind w:left="720" w:first-line="-720"/>
+        <w:ind w:left="720"/>
         <w:spacing w:before="240" w:after="240"/>
       </w:pPr>
       <w:r>
@@ -18568,7 +18568,7 @@
     </w:p>
     <w:p>
       <w:pPr>
-        <w:ind w:left="720" w:first-line="-720"/>
+        <w:ind w:left="720"/>
         <w:spacing w:before="240" w:after="240"/>
       </w:pPr>
       <w:r>
@@ -18586,7 +18586,7 @@
     </w:p>
     <w:p>
       <w:pPr>
-        <w:ind w:left="720" w:first-line="-720"/>
+        <w:ind w:left="720"/>
         <w:spacing w:before="240" w:after="240"/>
       </w:pPr>
       <w:r>
@@ -18618,7 +18618,7 @@
     </w:p>
     <w:p>
       <w:pPr>
-        <w:ind w:left="720" w:first-line="-720"/>
+        <w:ind w:left="720"/>
         <w:spacing w:before="240" w:after="240"/>
       </w:pPr>
       <w:r>
@@ -18652,7 +18652,7 @@
     </w:p>
     <w:p>
       <w:pPr>
-        <w:ind w:left="720" w:first-line="-720"/>
+        <w:ind w:left="720"/>
         <w:spacing w:before="240" w:after="240"/>
       </w:pPr>
       <w:r>
@@ -18670,7 +18670,7 @@
     </w:p>
     <w:p>
       <w:pPr>
-        <w:ind w:left="720" w:first-line="-720"/>
+        <w:ind w:left="720"/>
         <w:spacing w:before="240" w:after="240"/>
       </w:pPr>
       <w:r>
@@ -18702,7 +18702,7 @@
     </w:p>
     <w:p>
       <w:pPr>
-        <w:ind w:left="720" w:first-line="-720"/>
+        <w:ind w:left="720"/>
         <w:spacing w:before="240" w:after="240"/>
       </w:pPr>
       <w:r>
@@ -18736,7 +18736,7 @@
     </w:p>
     <w:p>
       <w:pPr>
-        <w:ind w:left="720" w:first-line="-720"/>
+        <w:ind w:left="720"/>
         <w:spacing w:before="240" w:after="240"/>
       </w:pPr>
       <w:r>
@@ -18786,7 +18786,7 @@
     </w:p>
     <w:p>
       <w:pPr>
-        <w:ind w:left="720" w:first-line="-720"/>
+        <w:ind w:left="720"/>
         <w:spacing w:before="240" w:after="240"/>
       </w:pPr>
       <w:r>
@@ -18804,7 +18804,7 @@
     </w:p>
     <w:p>
       <w:pPr>
-        <w:ind w:left="720" w:first-line="-720"/>
+        <w:ind w:left="720"/>
         <w:spacing w:before="240" w:after="240"/>
       </w:pPr>
       <w:r>
@@ -18836,7 +18836,7 @@
     </w:p>
     <w:p>
       <w:pPr>
-        <w:ind w:left="720" w:first-line="-720"/>
+        <w:ind w:left="720"/>
         <w:spacing w:before="240" w:after="240"/>
       </w:pPr>
       <w:r>
@@ -18854,7 +18854,7 @@
     </w:p>
     <w:p>
       <w:pPr>
-        <w:ind w:left="720" w:first-line="-720"/>
+        <w:ind w:left="720"/>
         <w:spacing w:before="240" w:after="240"/>
       </w:pPr>
       <w:r>
@@ -18872,7 +18872,7 @@
     </w:p>
     <w:p>
       <w:pPr>
-        <w:ind w:left="720" w:first-line="-720"/>
+        <w:ind w:left="720"/>
         <w:spacing w:before="240" w:after="240"/>
       </w:pPr>
       <w:r>
@@ -18890,7 +18890,7 @@
     </w:p>
     <w:p>
       <w:pPr>
-        <w:ind w:left="720" w:first-line="-720"/>
+        <w:ind w:left="720"/>
         <w:spacing w:before="240" w:after="240"/>
       </w:pPr>
       <w:r>
@@ -19249,7 +19249,7 @@
     </w:p>
     <w:p>
       <w:pPr>
-        <w:ind w:left="720" w:first-line="-720"/>
+        <w:ind w:left="720"/>
         <w:spacing w:before="240" w:after="240"/>
       </w:pPr>
       <w:r>
@@ -19284,7 +19284,7 @@
     </w:p>
     <w:p>
       <w:pPr>
-        <w:ind w:left="720" w:first-line="-720"/>
+        <w:ind w:left="720"/>
         <w:spacing w:before="240" w:after="240"/>
       </w:pPr>
       <w:r>
@@ -19319,7 +19319,7 @@
     </w:p>
     <w:p>
       <w:pPr>
-        <w:ind w:left="720" w:first-line="-720"/>
+        <w:ind w:left="720"/>
         <w:spacing w:before="240" w:after="240"/>
       </w:pPr>
       <w:r>
@@ -19773,7 +19773,7 @@
     </w:p>
     <w:p>
       <w:pPr>
-        <w:ind w:left="720" w:first-line="-720"/>
+        <w:ind w:left="720"/>
         <w:spacing w:before="240" w:after="240"/>
       </w:pPr>
       <w:r>
@@ -19791,7 +19791,7 @@
     </w:p>
     <w:p>
       <w:pPr>
-        <w:ind w:left="720" w:first-line="-720"/>
+        <w:ind w:left="720"/>
         <w:spacing w:before="240" w:after="240"/>
       </w:pPr>
       <w:r>
@@ -19809,7 +19809,7 @@
     </w:p>
     <w:p>
       <w:pPr>
-        <w:ind w:left="720" w:first-line="-720"/>
+        <w:ind w:left="720"/>
         <w:spacing w:before="240" w:after="240"/>
       </w:pPr>
       <w:r>
@@ -20062,7 +20062,7 @@
     </w:p>
     <w:p>
       <w:pPr>
-        <w:ind w:left="720" w:first-line="-720"/>
+        <w:ind w:left="720"/>
         <w:spacing w:before="240" w:after="240"/>
       </w:pPr>
       <w:r>
@@ -20326,7 +20326,7 @@
     </w:p>
     <w:p>
       <w:pPr>
-        <w:ind w:left="720" w:first-line="-720"/>
+        <w:ind w:left="720"/>
         <w:spacing w:before="240" w:after="240"/>
       </w:pPr>
       <w:r>
@@ -20344,7 +20344,7 @@
     </w:p>
     <w:p>
       <w:pPr>
-        <w:ind w:left="720" w:first-line="-720"/>
+        <w:ind w:left="720"/>
         <w:spacing w:before="240" w:after="240"/>
       </w:pPr>
       <w:r>
@@ -20408,7 +20408,7 @@
     </w:p>
     <w:p>
       <w:pPr>
-        <w:ind w:left="720" w:first-line="-720"/>
+        <w:ind w:left="720"/>
         <w:spacing w:before="240" w:after="240"/>
       </w:pPr>
       <w:r>
@@ -20426,7 +20426,7 @@
     </w:p>
     <w:p>
       <w:pPr>
-        <w:ind w:left="1440" w:first-line="-1440"/>
+        <w:ind w:left="1440"/>
         <w:spacing w:before="240" w:after="240"/>
       </w:pPr>
       <w:r>
@@ -20444,7 +20444,7 @@
     </w:p>
     <w:p>
       <w:pPr>
-        <w:ind w:left="1440" w:first-line="-1440"/>
+        <w:ind w:left="1440"/>
         <w:spacing w:before="240" w:after="240"/>
       </w:pPr>
       <w:r>
@@ -20462,7 +20462,7 @@
     </w:p>
     <w:p>
       <w:pPr>
-        <w:ind w:left="1440" w:first-line="-1440"/>
+        <w:ind w:left="1440"/>
         <w:spacing w:before="240" w:after="240"/>
       </w:pPr>
       <w:r>
@@ -20480,7 +20480,7 @@
     </w:p>
     <w:p>
       <w:pPr>
-        <w:ind w:left="720" w:first-line="-720"/>
+        <w:ind w:left="720"/>
         <w:spacing w:before="240" w:after="240"/>
       </w:pPr>
       <w:r>
@@ -20498,7 +20498,7 @@
     </w:p>
     <w:p>
       <w:pPr>
-        <w:ind w:left="1440" w:first-line="-1440"/>
+        <w:ind w:left="1440"/>
         <w:spacing w:before="240" w:after="240"/>
       </w:pPr>
       <w:r>
@@ -20516,7 +20516,7 @@
     </w:p>
     <w:p>
       <w:pPr>
-        <w:ind w:left="1440" w:first-line="-1440"/>
+        <w:ind w:left="1440"/>
         <w:spacing w:before="240" w:after="240"/>
       </w:pPr>
       <w:r>
@@ -20534,7 +20534,7 @@
     </w:p>
     <w:p>
       <w:pPr>
-        <w:ind w:left="1440" w:first-line="-1440"/>
+        <w:ind w:left="1440"/>
         <w:spacing w:before="240" w:after="240"/>
       </w:pPr>
       <w:r>
@@ -20552,7 +20552,7 @@
     </w:p>
     <w:p>
       <w:pPr>
-        <w:ind w:left="720" w:first-line="-720"/>
+        <w:ind w:left="720"/>
         <w:spacing w:before="240" w:after="240"/>
       </w:pPr>
       <w:r>
@@ -20584,7 +20584,7 @@
     </w:p>
     <w:p>
       <w:pPr>
-        <w:ind w:left="720" w:first-line="-720"/>
+        <w:ind w:left="720"/>
         <w:spacing w:before="240" w:after="240"/>
       </w:pPr>
       <w:r>
@@ -20602,7 +20602,7 @@
     </w:p>
     <w:p>
       <w:pPr>
-        <w:ind w:left="1440" w:first-line="-1440"/>
+        <w:ind w:left="1440"/>
         <w:spacing w:before="240" w:after="240"/>
       </w:pPr>
       <w:r>
@@ -20770,7 +20770,7 @@
     </w:p>
     <w:p>
       <w:pPr>
-        <w:ind w:left="720" w:first-line="-720"/>
+        <w:ind w:left="720"/>
         <w:spacing w:before="240" w:after="240"/>
       </w:pPr>
       <w:r>
@@ -20788,7 +20788,7 @@
     </w:p>
     <w:p>
       <w:pPr>
-        <w:ind w:left="720" w:first-line="-720"/>
+        <w:ind w:left="720"/>
         <w:spacing w:before="240" w:after="240"/>
       </w:pPr>
       <w:r>
@@ -20852,7 +20852,7 @@
     </w:p>
     <w:p>
       <w:pPr>
-        <w:ind w:left="720" w:first-line="-720"/>
+        <w:ind w:left="720"/>
         <w:spacing w:before="240" w:after="240"/>
       </w:pPr>
       <w:r>
@@ -20870,7 +20870,7 @@
     </w:p>
     <w:p>
       <w:pPr>
-        <w:ind w:left="1440" w:first-line="-1440"/>
+        <w:ind w:left="1440"/>
         <w:spacing w:before="240" w:after="240"/>
       </w:pPr>
       <w:r>
@@ -20888,7 +20888,7 @@
     </w:p>
     <w:p>
       <w:pPr>
-        <w:ind w:left="1440" w:first-line="-1440"/>
+        <w:ind w:left="1440"/>
         <w:spacing w:before="240" w:after="240"/>
       </w:pPr>
       <w:r>
@@ -20906,7 +20906,7 @@
     </w:p>
     <w:p>
       <w:pPr>
-        <w:ind w:left="1440" w:first-line="-1440"/>
+        <w:ind w:left="1440"/>
         <w:spacing w:before="240" w:after="240"/>
       </w:pPr>
       <w:r>
@@ -20924,7 +20924,7 @@
     </w:p>
     <w:p>
       <w:pPr>
-        <w:ind w:left="720" w:first-line="-720"/>
+        <w:ind w:left="720"/>
         <w:spacing w:before="240" w:after="240"/>
       </w:pPr>
       <w:r>
@@ -20942,7 +20942,7 @@
     </w:p>
     <w:p>
       <w:pPr>
-        <w:ind w:left="1440" w:first-line="-1440"/>
+        <w:ind w:left="1440"/>
         <w:spacing w:before="240" w:after="240"/>
       </w:pPr>
       <w:r>
@@ -20960,7 +20960,7 @@
     </w:p>
     <w:p>
       <w:pPr>
-        <w:ind w:left="1440" w:first-line="-1440"/>
+        <w:ind w:left="1440"/>
         <w:spacing w:before="240" w:after="240"/>
       </w:pPr>
       <w:r>
@@ -20978,7 +20978,7 @@
     </w:p>
     <w:p>
       <w:pPr>
-        <w:ind w:left="1440" w:first-line="-1440"/>
+        <w:ind w:left="1440"/>
         <w:spacing w:before="240" w:after="240"/>
       </w:pPr>
       <w:r>
@@ -20996,7 +20996,7 @@
     </w:p>
     <w:p>
       <w:pPr>
-        <w:ind w:left="720" w:first-line="-720"/>
+        <w:ind w:left="720"/>
         <w:spacing w:before="240" w:after="240"/>
       </w:pPr>
       <w:r>
@@ -21028,7 +21028,7 @@
     </w:p>
     <w:p>
       <w:pPr>
-        <w:ind w:left="720" w:first-line="-720"/>
+        <w:ind w:left="720"/>
         <w:spacing w:before="240" w:after="240"/>
       </w:pPr>
       <w:r>
@@ -21179,7 +21179,7 @@
     </w:p>
     <w:p>
       <w:pPr>
-        <w:ind w:left="720" w:first-line="-720"/>
+        <w:ind w:left="720"/>
         <w:spacing w:before="240" w:after="240"/>
       </w:pPr>
       <w:r>
@@ -21197,7 +21197,7 @@
     </w:p>
     <w:p>
       <w:pPr>
-        <w:ind w:left="720" w:first-line="-720"/>
+        <w:ind w:left="720"/>
         <w:spacing w:before="240" w:after="240"/>
       </w:pPr>
       <w:r>
@@ -21261,7 +21261,7 @@
     </w:p>
     <w:p>
       <w:pPr>
-        <w:ind w:left="720" w:first-line="-720"/>
+        <w:ind w:left="720"/>
         <w:spacing w:before="240" w:after="240"/>
       </w:pPr>
       <w:r>
@@ -21279,7 +21279,7 @@
     </w:p>
     <w:p>
       <w:pPr>
-        <w:ind w:left="1440" w:first-line="-1440"/>
+        <w:ind w:left="1440"/>
         <w:spacing w:before="240" w:after="240"/>
       </w:pPr>
       <w:r>
@@ -21297,7 +21297,7 @@
     </w:p>
     <w:p>
       <w:pPr>
-        <w:ind w:left="1440" w:first-line="-1440"/>
+        <w:ind w:left="1440"/>
         <w:spacing w:before="240" w:after="240"/>
       </w:pPr>
       <w:r>
@@ -21315,7 +21315,7 @@
     </w:p>
     <w:p>
       <w:pPr>
-        <w:ind w:left="1440" w:first-line="-1440"/>
+        <w:ind w:left="1440"/>
         <w:spacing w:before="240" w:after="240"/>
       </w:pPr>
       <w:r>
@@ -21333,7 +21333,7 @@
     </w:p>
     <w:p>
       <w:pPr>
-        <w:ind w:left="720" w:first-line="-720"/>
+        <w:ind w:left="720"/>
         <w:spacing w:before="240" w:after="240"/>
       </w:pPr>
       <w:r>
@@ -21351,7 +21351,7 @@
     </w:p>
     <w:p>
       <w:pPr>
-        <w:ind w:left="1440" w:first-line="-1440"/>
+        <w:ind w:left="1440"/>
         <w:spacing w:before="240" w:after="240"/>
       </w:pPr>
       <w:r>
@@ -21369,7 +21369,7 @@
     </w:p>
     <w:p>
       <w:pPr>
-        <w:ind w:left="1440" w:first-line="-1440"/>
+        <w:ind w:left="1440"/>
         <w:spacing w:before="240" w:after="240"/>
       </w:pPr>
       <w:r>
@@ -21387,7 +21387,7 @@
     </w:p>
     <w:p>
       <w:pPr>
-        <w:ind w:left="1440" w:first-line="-1440"/>
+        <w:ind w:left="1440"/>
         <w:spacing w:before="240" w:after="240"/>
       </w:pPr>
       <w:r>
@@ -21405,7 +21405,7 @@
     </w:p>
     <w:p>
       <w:pPr>
-        <w:ind w:left="720" w:first-line="-720"/>
+        <w:ind w:left="720"/>
         <w:spacing w:before="240" w:after="240"/>
       </w:pPr>
       <w:r>
@@ -21437,7 +21437,7 @@
     </w:p>
     <w:p>
       <w:pPr>
-        <w:ind w:left="720" w:first-line="-720"/>
+        <w:ind w:left="720"/>
         <w:spacing w:before="240" w:after="240"/>
       </w:pPr>
       <w:r>
@@ -21483,7 +21483,7 @@
     </w:p>
     <w:p>
       <w:pPr>
-        <w:ind w:left="720" w:first-line="-720"/>
+        <w:ind w:left="720"/>
         <w:spacing w:before="240" w:after="240"/>
       </w:pPr>
       <w:r>
@@ -21501,7 +21501,7 @@
     </w:p>
     <w:p>
       <w:pPr>
-        <w:ind w:left="720" w:first-line="-720"/>
+        <w:ind w:left="720"/>
         <w:spacing w:before="240" w:after="240"/>
       </w:pPr>
       <w:r>
@@ -21519,7 +21519,7 @@
     </w:p>
     <w:p>
       <w:pPr>
-        <w:ind w:left="720" w:first-line="-720"/>
+        <w:ind w:left="720"/>
         <w:spacing w:before="240" w:after="240"/>
       </w:pPr>
       <w:r>
@@ -21537,7 +21537,7 @@
     </w:p>
     <w:p>
       <w:pPr>
-        <w:ind w:left="720" w:first-line="-720"/>
+        <w:ind w:left="720"/>
         <w:spacing w:before="240" w:after="240"/>
       </w:pPr>
       <w:r>
@@ -21555,7 +21555,7 @@
     </w:p>
     <w:p>
       <w:pPr>
-        <w:ind w:left="720" w:first-line="-720"/>
+        <w:ind w:left="720"/>
         <w:spacing w:before="240" w:after="240"/>
       </w:pPr>
       <w:r>
@@ -21573,7 +21573,7 @@
     </w:p>
     <w:p>
       <w:pPr>
-        <w:ind w:left="720" w:first-line="-720"/>
+        <w:ind w:left="720"/>
         <w:spacing w:before="240" w:after="240"/>
       </w:pPr>
       <w:r>
@@ -21591,7 +21591,7 @@
     </w:p>
     <w:p>
       <w:pPr>
-        <w:ind w:left="720" w:first-line="-720"/>
+        <w:ind w:left="720"/>
         <w:spacing w:before="240" w:after="240"/>
       </w:pPr>
       <w:r>
@@ -21646,7 +21646,7 @@
     </w:p>
     <w:p>
       <w:pPr>
-        <w:ind w:left="720" w:first-line="-720"/>
+        <w:ind w:left="720"/>
         <w:spacing w:before="240" w:after="240"/>
       </w:pPr>
       <w:r>
@@ -21664,7 +21664,7 @@
     </w:p>
     <w:p>
       <w:pPr>
-        <w:ind w:left="720" w:first-line="-720"/>
+        <w:ind w:left="720"/>
         <w:spacing w:before="240" w:after="240"/>
       </w:pPr>
       <w:r>
@@ -21682,7 +21682,7 @@
     </w:p>
     <w:p>
       <w:pPr>
-        <w:ind w:left="720" w:first-line="-720"/>
+        <w:ind w:left="720"/>
         <w:spacing w:before="240" w:after="240"/>
       </w:pPr>
       <w:r>
@@ -21700,7 +21700,7 @@
     </w:p>
     <w:p>
       <w:pPr>
-        <w:ind w:left="720" w:first-line="-720"/>
+        <w:ind w:left="720"/>
         <w:spacing w:before="240" w:after="240"/>
       </w:pPr>
       <w:r>
@@ -21896,7 +21896,7 @@
     </w:p>
     <w:p>
       <w:pPr>
-        <w:ind w:left="720" w:first-line="-720"/>
+        <w:ind w:left="720"/>
         <w:spacing w:before="240" w:after="240"/>
       </w:pPr>
       <w:r>
@@ -21914,7 +21914,7 @@
     </w:p>
     <w:p>
       <w:pPr>
-        <w:ind w:left="720" w:first-line="-720"/>
+        <w:ind w:left="720"/>
         <w:spacing w:before="240" w:after="240"/>
       </w:pPr>
       <w:r>
@@ -21932,7 +21932,7 @@
     </w:p>
     <w:p>
       <w:pPr>
-        <w:ind w:left="720" w:first-line="-720"/>
+        <w:ind w:left="720"/>
         <w:spacing w:before="240" w:after="240"/>
       </w:pPr>
       <w:r>
@@ -21964,7 +21964,7 @@
     </w:p>
     <w:p>
       <w:pPr>
-        <w:ind w:left="720" w:first-line="-720"/>
+        <w:ind w:left="720"/>
         <w:spacing w:before="240" w:after="240"/>
       </w:pPr>
       <w:r>
@@ -21982,7 +21982,7 @@
     </w:p>
     <w:p>
       <w:pPr>
-        <w:ind w:left="720" w:first-line="-720"/>
+        <w:ind w:left="720"/>
         <w:spacing w:before="240" w:after="240"/>
       </w:pPr>
       <w:r>
@@ -22123,7 +22123,7 @@
     </w:p>
     <w:p>
       <w:pPr>
-        <w:ind w:left="720" w:first-line="-720"/>
+        <w:ind w:left="720"/>
         <w:spacing w:before="240" w:after="240"/>
       </w:pPr>
       <w:r>
@@ -22141,7 +22141,7 @@
     </w:p>
     <w:p>
       <w:pPr>
-        <w:ind w:left="1440" w:first-line="-1440"/>
+        <w:ind w:left="1440"/>
         <w:spacing w:before="240" w:after="240"/>
       </w:pPr>
       <w:r>
@@ -22159,7 +22159,7 @@
     </w:p>
     <w:p>
       <w:pPr>
-        <w:ind w:left="1440" w:first-line="-1440"/>
+        <w:ind w:left="1440"/>
         <w:spacing w:before="240" w:after="240"/>
       </w:pPr>
       <w:r>
@@ -22177,7 +22177,7 @@
     </w:p>
     <w:p>
       <w:pPr>
-        <w:ind w:left="1440" w:first-line="-1440"/>
+        <w:ind w:left="1440"/>
         <w:spacing w:before="240" w:after="240"/>
       </w:pPr>
       <w:r>
@@ -22195,7 +22195,7 @@
     </w:p>
     <w:p>
       <w:pPr>
-        <w:ind w:left="1440" w:first-line="-1440"/>
+        <w:ind w:left="1440"/>
         <w:spacing w:before="240" w:after="240"/>
       </w:pPr>
       <w:r>
@@ -22213,7 +22213,7 @@
     </w:p>
     <w:p>
       <w:pPr>
-        <w:ind w:left="720" w:first-line="-720"/>
+        <w:ind w:left="720"/>
         <w:spacing w:before="240" w:after="240"/>
       </w:pPr>
       <w:r>
@@ -22231,7 +22231,7 @@
     </w:p>
     <w:p>
       <w:pPr>
-        <w:ind w:left="1440" w:first-line="-1440"/>
+        <w:ind w:left="1440"/>
         <w:spacing w:before="240" w:after="240"/>
       </w:pPr>
       <w:r>
@@ -22249,7 +22249,7 @@
     </w:p>
     <w:p>
       <w:pPr>
-        <w:ind w:left="1440" w:first-line="-1440"/>
+        <w:ind w:left="1440"/>
         <w:spacing w:before="240" w:after="240"/>
       </w:pPr>
       <w:r>
@@ -22267,7 +22267,7 @@
     </w:p>
     <w:p>
       <w:pPr>
-        <w:ind w:left="1440" w:first-line="-1440"/>
+        <w:ind w:left="1440"/>
         <w:spacing w:before="240" w:after="240"/>
       </w:pPr>
       <w:r>
@@ -22285,7 +22285,7 @@
     </w:p>
     <w:p>
       <w:pPr>
-        <w:ind w:left="1440" w:first-line="-1440"/>
+        <w:ind w:left="1440"/>
         <w:spacing w:before="240" w:after="240"/>
       </w:pPr>
       <w:r>
@@ -22303,7 +22303,7 @@
     </w:p>
     <w:p>
       <w:pPr>
-        <w:ind w:left="720" w:first-line="-720"/>
+        <w:ind w:left="720"/>
         <w:spacing w:before="240" w:after="240"/>
       </w:pPr>
       <w:r>
@@ -22321,7 +22321,7 @@
     </w:p>
     <w:p>
       <w:pPr>
-        <w:ind w:left="1440" w:first-line="-1440"/>
+        <w:ind w:left="1440"/>
         <w:spacing w:before="240" w:after="240"/>
       </w:pPr>
       <w:r>
@@ -22339,7 +22339,7 @@
     </w:p>
     <w:p>
       <w:pPr>
-        <w:ind w:left="1440" w:first-line="-1440"/>
+        <w:ind w:left="1440"/>
         <w:spacing w:before="240" w:after="240"/>
       </w:pPr>
       <w:r>
@@ -22357,7 +22357,7 @@
     </w:p>
     <w:p>
       <w:pPr>
-        <w:ind w:left="1440" w:first-line="-1440"/>
+        <w:ind w:left="1440"/>
         <w:spacing w:before="240" w:after="240"/>
       </w:pPr>
       <w:r>
@@ -22403,7 +22403,7 @@
     </w:p>
     <w:p>
       <w:pPr>
-        <w:ind w:left="720" w:first-line="-720"/>
+        <w:ind w:left="720"/>
         <w:spacing w:before="240" w:after="240"/>
       </w:pPr>
       <w:r>
@@ -22421,7 +22421,7 @@
     </w:p>
     <w:p>
       <w:pPr>
-        <w:ind w:left="1440" w:first-line="-1440"/>
+        <w:ind w:left="1440"/>
         <w:spacing w:before="240" w:after="240"/>
       </w:pPr>
       <w:r>
@@ -22439,7 +22439,7 @@
     </w:p>
     <w:p>
       <w:pPr>
-        <w:ind w:left="1440" w:first-line="-1440"/>
+        <w:ind w:left="1440"/>
         <w:spacing w:before="240" w:after="240"/>
       </w:pPr>
       <w:r>
@@ -22485,7 +22485,7 @@
     </w:p>
     <w:p>
       <w:pPr>
-        <w:ind w:left="720" w:first-line="-720"/>
+        <w:ind w:left="720"/>
         <w:spacing w:before="240" w:after="240"/>
       </w:pPr>
       <w:r>
@@ -22503,7 +22503,7 @@
     </w:p>
     <w:p>
       <w:pPr>
-        <w:ind w:left="720" w:first-line="-720"/>
+        <w:ind w:left="720"/>
         <w:spacing w:before="240" w:after="240"/>
       </w:pPr>
       <w:r>
@@ -22521,7 +22521,7 @@
     </w:p>
     <w:p>
       <w:pPr>
-        <w:ind w:left="720" w:first-line="-720"/>
+        <w:ind w:left="720"/>
         <w:spacing w:before="240" w:after="240"/>
       </w:pPr>
       <w:r>
@@ -22539,7 +22539,7 @@
     </w:p>
     <w:p>
       <w:pPr>
-        <w:ind w:left="720" w:first-line="-720"/>
+        <w:ind w:left="720"/>
         <w:spacing w:before="240" w:after="240"/>
       </w:pPr>
       <w:r>
@@ -22585,7 +22585,7 @@
     </w:p>
     <w:p>
       <w:pPr>
-        <w:ind w:left="720" w:first-line="-720"/>
+        <w:ind w:left="720"/>
         <w:spacing w:before="240" w:after="240"/>
       </w:pPr>
       <w:r>
@@ -22603,7 +22603,7 @@
     </w:p>
     <w:p>
       <w:pPr>
-        <w:ind w:left="720" w:first-line="-720"/>
+        <w:ind w:left="720"/>
         <w:spacing w:before="240" w:after="240"/>
       </w:pPr>
       <w:r>
@@ -22621,7 +22621,7 @@
     </w:p>
     <w:p>
       <w:pPr>
-        <w:ind w:left="720" w:first-line="-720"/>
+        <w:ind w:left="720"/>
         <w:spacing w:before="240" w:after="240"/>
       </w:pPr>
       <w:r>
@@ -22639,7 +22639,7 @@
     </w:p>
     <w:p>
       <w:pPr>
-        <w:ind w:left="720" w:first-line="-720"/>
+        <w:ind w:left="720"/>
         <w:spacing w:before="240" w:after="240"/>
       </w:pPr>
       <w:r>
@@ -22657,7 +22657,7 @@
     </w:p>
     <w:p>
       <w:pPr>
-        <w:ind w:left="720" w:first-line="-720"/>
+        <w:ind w:left="720"/>
         <w:spacing w:before="240" w:after="240"/>
       </w:pPr>
       <w:r>
@@ -22675,7 +22675,7 @@
     </w:p>
     <w:p>
       <w:pPr>
-        <w:ind w:left="720" w:first-line="-720"/>
+        <w:ind w:left="720"/>
         <w:spacing w:before="240" w:after="240"/>
       </w:pPr>
       <w:r>
@@ -22730,7 +22730,7 @@
     </w:p>
     <w:p>
       <w:pPr>
-        <w:ind w:left="720" w:first-line="-720"/>
+        <w:ind w:left="720"/>
         <w:spacing w:before="240" w:after="240"/>
       </w:pPr>
       <w:r>
@@ -22748,7 +22748,7 @@
     </w:p>
     <w:p>
       <w:pPr>
-        <w:ind w:left="720" w:first-line="-720"/>
+        <w:ind w:left="720"/>
         <w:spacing w:before="240" w:after="240"/>
       </w:pPr>
       <w:r>
@@ -22766,7 +22766,7 @@
     </w:p>
     <w:p>
       <w:pPr>
-        <w:ind w:left="720" w:first-line="-720"/>
+        <w:ind w:left="720"/>
         <w:spacing w:before="240" w:after="240"/>
       </w:pPr>
       <w:r>
@@ -22888,7 +22888,7 @@
     </w:p>
     <w:p>
       <w:pPr>
-        <w:ind w:left="720" w:first-line="-720"/>
+        <w:ind w:left="720"/>
         <w:spacing w:before="240" w:after="240"/>
       </w:pPr>
       <w:r>
@@ -22906,7 +22906,7 @@
     </w:p>
     <w:p>
       <w:pPr>
-        <w:ind w:left="720" w:first-line="-720"/>
+        <w:ind w:left="720"/>
         <w:spacing w:before="240" w:after="240"/>
       </w:pPr>
       <w:r>
@@ -22924,7 +22924,7 @@
     </w:p>
     <w:p>
       <w:pPr>
-        <w:ind w:left="720" w:first-line="-720"/>
+        <w:ind w:left="720"/>
         <w:spacing w:before="240" w:after="240"/>
       </w:pPr>
       <w:r>
@@ -22959,7 +22959,7 @@
     </w:p>
     <w:p>
       <w:pPr>
-        <w:ind w:left="720" w:first-line="-720"/>
+        <w:ind w:left="720"/>
         <w:spacing w:before="240" w:after="240"/>
       </w:pPr>
       <w:r>
@@ -22977,7 +22977,7 @@
     </w:p>
     <w:p>
       <w:pPr>
-        <w:ind w:left="720" w:first-line="-720"/>
+        <w:ind w:left="720"/>
         <w:spacing w:before="240" w:after="240"/>
       </w:pPr>
       <w:r>

</xml_diff>